<commit_message>
End of lab, edited ER diagram
</commit_message>
<xml_diff>
--- a/Entity Relationship Diagram.docx
+++ b/Entity Relationship Diagram.docx
@@ -11,212 +11,20 @@
           <w:lang w:eastAsia="en-GB"/>
         </w:rPr>
         <mc:AlternateContent>
-          <mc:Choice Requires="wps">
+          <mc:Choice Requires="wpg">
             <w:drawing>
-              <wp:anchor distT="0" distB="0" distL="114300" distR="114300" simplePos="0" relativeHeight="251707392" behindDoc="0" locked="0" layoutInCell="1" allowOverlap="1" wp14:anchorId="66F58E61" wp14:editId="75640177">
+              <wp:anchor distT="0" distB="0" distL="114300" distR="114300" simplePos="0" relativeHeight="251713536" behindDoc="0" locked="0" layoutInCell="1" allowOverlap="1">
                 <wp:simplePos x="0" y="0"/>
                 <wp:positionH relativeFrom="column">
-                  <wp:posOffset>2343150</wp:posOffset>
+                  <wp:posOffset>7181850</wp:posOffset>
                 </wp:positionH>
                 <wp:positionV relativeFrom="paragraph">
-                  <wp:posOffset>2419350</wp:posOffset>
+                  <wp:posOffset>3629025</wp:posOffset>
                 </wp:positionV>
-                <wp:extent cx="438150" cy="304800"/>
-                <wp:effectExtent l="0" t="0" r="0" b="0"/>
+                <wp:extent cx="1190625" cy="1476375"/>
+                <wp:effectExtent l="0" t="0" r="28575" b="28575"/>
                 <wp:wrapNone/>
-                <wp:docPr id="60" name="Text Box 60"/>
-                <wp:cNvGraphicFramePr/>
-                <a:graphic xmlns:a="http://schemas.openxmlformats.org/drawingml/2006/main">
-                  <a:graphicData uri="http://schemas.microsoft.com/office/word/2010/wordprocessingShape">
-                    <wps:wsp>
-                      <wps:cNvSpPr txBox="1"/>
-                      <wps:spPr>
-                        <a:xfrm>
-                          <a:off x="0" y="0"/>
-                          <a:ext cx="438150" cy="304800"/>
-                        </a:xfrm>
-                        <a:prstGeom prst="rect">
-                          <a:avLst/>
-                        </a:prstGeom>
-                        <a:noFill/>
-                        <a:ln w="6350">
-                          <a:noFill/>
-                        </a:ln>
-                        <a:effectLst/>
-                      </wps:spPr>
-                      <wps:style>
-                        <a:lnRef idx="0">
-                          <a:schemeClr val="accent1"/>
-                        </a:lnRef>
-                        <a:fillRef idx="0">
-                          <a:schemeClr val="accent1"/>
-                        </a:fillRef>
-                        <a:effectRef idx="0">
-                          <a:schemeClr val="accent1"/>
-                        </a:effectRef>
-                        <a:fontRef idx="minor">
-                          <a:schemeClr val="dk1"/>
-                        </a:fontRef>
-                      </wps:style>
-                      <wps:txbx>
-                        <w:txbxContent>
-                          <w:p>
-                            <w:r>
-                              <w:t>Yes</w:t>
-                            </w:r>
-                          </w:p>
-                        </w:txbxContent>
-                      </wps:txbx>
-                      <wps:bodyPr rot="0" spcFirstLastPara="0" vertOverflow="overflow" horzOverflow="overflow" vert="horz" wrap="square" lIns="91440" tIns="45720" rIns="91440" bIns="45720" numCol="1" spcCol="0" rtlCol="0" fromWordArt="0" anchor="t" anchorCtr="0" forceAA="0" compatLnSpc="1">
-                        <a:prstTxWarp prst="textNoShape">
-                          <a:avLst/>
-                        </a:prstTxWarp>
-                        <a:noAutofit/>
-                      </wps:bodyPr>
-                    </wps:wsp>
-                  </a:graphicData>
-                </a:graphic>
-                <wp14:sizeRelH relativeFrom="margin">
-                  <wp14:pctWidth>0</wp14:pctWidth>
-                </wp14:sizeRelH>
-              </wp:anchor>
-            </w:drawing>
-          </mc:Choice>
-          <mc:Fallback>
-            <w:pict>
-              <v:shapetype id="_x0000_t202" coordsize="21600,21600" o:spt="202" path="m,l,21600r21600,l21600,xe">
-                <v:stroke joinstyle="miter"/>
-                <v:path gradientshapeok="t" o:connecttype="rect"/>
-              </v:shapetype>
-              <v:shape id="Text Box 60" o:spid="_x0000_s1026" type="#_x0000_t202" style="position:absolute;margin-left:184.5pt;margin-top:190.5pt;width:34.5pt;height:24pt;z-index:251707392;visibility:visible;mso-wrap-style:square;mso-width-percent:0;mso-wrap-distance-left:9pt;mso-wrap-distance-top:0;mso-wrap-distance-right:9pt;mso-wrap-distance-bottom:0;mso-position-horizontal:absolute;mso-position-horizontal-relative:text;mso-position-vertical:absolute;mso-position-vertical-relative:text;mso-width-percent:0;mso-width-relative:margin;v-text-anchor:top" o:gfxdata="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" filled="f" stroked="f" strokeweight=".5pt">
-                <v:textbox>
-                  <w:txbxContent>
-                    <w:p>
-                      <w:r>
-                        <w:t>Yes</w:t>
-                      </w:r>
-                    </w:p>
-                  </w:txbxContent>
-                </v:textbox>
-              </v:shape>
-            </w:pict>
-          </mc:Fallback>
-        </mc:AlternateContent>
-      </w:r>
-      <w:r>
-        <w:rPr>
-          <w:noProof/>
-          <w:lang w:eastAsia="en-GB"/>
-        </w:rPr>
-        <mc:AlternateContent>
-          <mc:Choice Requires="wps">
-            <w:drawing>
-              <wp:anchor distT="0" distB="0" distL="114300" distR="114300" simplePos="0" relativeHeight="251705344" behindDoc="0" locked="0" layoutInCell="1" allowOverlap="1" wp14:anchorId="2B1C4AD8" wp14:editId="776FFFB5">
-                <wp:simplePos x="0" y="0"/>
-                <wp:positionH relativeFrom="column">
-                  <wp:posOffset>1952625</wp:posOffset>
-                </wp:positionH>
-                <wp:positionV relativeFrom="paragraph">
-                  <wp:posOffset>3819525</wp:posOffset>
-                </wp:positionV>
-                <wp:extent cx="438150" cy="304800"/>
-                <wp:effectExtent l="0" t="0" r="0" b="0"/>
-                <wp:wrapNone/>
-                <wp:docPr id="59" name="Text Box 59"/>
-                <wp:cNvGraphicFramePr/>
-                <a:graphic xmlns:a="http://schemas.openxmlformats.org/drawingml/2006/main">
-                  <a:graphicData uri="http://schemas.microsoft.com/office/word/2010/wordprocessingShape">
-                    <wps:wsp>
-                      <wps:cNvSpPr txBox="1"/>
-                      <wps:spPr>
-                        <a:xfrm>
-                          <a:off x="0" y="0"/>
-                          <a:ext cx="438150" cy="304800"/>
-                        </a:xfrm>
-                        <a:prstGeom prst="rect">
-                          <a:avLst/>
-                        </a:prstGeom>
-                        <a:noFill/>
-                        <a:ln w="6350">
-                          <a:noFill/>
-                        </a:ln>
-                        <a:effectLst/>
-                      </wps:spPr>
-                      <wps:style>
-                        <a:lnRef idx="0">
-                          <a:schemeClr val="accent1"/>
-                        </a:lnRef>
-                        <a:fillRef idx="0">
-                          <a:schemeClr val="accent1"/>
-                        </a:fillRef>
-                        <a:effectRef idx="0">
-                          <a:schemeClr val="accent1"/>
-                        </a:effectRef>
-                        <a:fontRef idx="minor">
-                          <a:schemeClr val="dk1"/>
-                        </a:fontRef>
-                      </wps:style>
-                      <wps:txbx>
-                        <w:txbxContent>
-                          <w:p>
-                            <w:r>
-                              <w:t>Yes</w:t>
-                            </w:r>
-                          </w:p>
-                        </w:txbxContent>
-                      </wps:txbx>
-                      <wps:bodyPr rot="0" spcFirstLastPara="0" vertOverflow="overflow" horzOverflow="overflow" vert="horz" wrap="square" lIns="91440" tIns="45720" rIns="91440" bIns="45720" numCol="1" spcCol="0" rtlCol="0" fromWordArt="0" anchor="t" anchorCtr="0" forceAA="0" compatLnSpc="1">
-                        <a:prstTxWarp prst="textNoShape">
-                          <a:avLst/>
-                        </a:prstTxWarp>
-                        <a:noAutofit/>
-                      </wps:bodyPr>
-                    </wps:wsp>
-                  </a:graphicData>
-                </a:graphic>
-                <wp14:sizeRelH relativeFrom="margin">
-                  <wp14:pctWidth>0</wp14:pctWidth>
-                </wp14:sizeRelH>
-              </wp:anchor>
-            </w:drawing>
-          </mc:Choice>
-          <mc:Fallback>
-            <w:pict>
-              <v:shape id="Text Box 59" o:spid="_x0000_s1027" type="#_x0000_t202" style="position:absolute;margin-left:153.75pt;margin-top:300.75pt;width:34.5pt;height:24pt;z-index:251705344;visibility:visible;mso-wrap-style:square;mso-width-percent:0;mso-wrap-distance-left:9pt;mso-wrap-distance-top:0;mso-wrap-distance-right:9pt;mso-wrap-distance-bottom:0;mso-position-horizontal:absolute;mso-position-horizontal-relative:text;mso-position-vertical:absolute;mso-position-vertical-relative:text;mso-width-percent:0;mso-width-relative:margin;v-text-anchor:top" o:gfxdata="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" filled="f" stroked="f" strokeweight=".5pt">
-                <v:textbox>
-                  <w:txbxContent>
-                    <w:p>
-                      <w:r>
-                        <w:t>Yes</w:t>
-                      </w:r>
-                    </w:p>
-                  </w:txbxContent>
-                </v:textbox>
-              </v:shape>
-            </w:pict>
-          </mc:Fallback>
-        </mc:AlternateContent>
-      </w:r>
-      <w:r>
-        <w:rPr>
-          <w:noProof/>
-          <w:lang w:eastAsia="en-GB"/>
-        </w:rPr>
-        <mc:AlternateContent>
-          <mc:Choice Requires="wpg">
-            <w:drawing>
-              <wp:anchor distT="0" distB="0" distL="114300" distR="114300" simplePos="0" relativeHeight="251695104" behindDoc="0" locked="0" layoutInCell="1" allowOverlap="1" wp14:anchorId="600C662E" wp14:editId="56B8D637">
-                <wp:simplePos x="0" y="0"/>
-                <wp:positionH relativeFrom="column">
-                  <wp:posOffset>6858000</wp:posOffset>
-                </wp:positionH>
-                <wp:positionV relativeFrom="paragraph">
-                  <wp:posOffset>1181100</wp:posOffset>
-                </wp:positionV>
-                <wp:extent cx="1152525" cy="723900"/>
-                <wp:effectExtent l="0" t="0" r="28575" b="19050"/>
-                <wp:wrapNone/>
-                <wp:docPr id="46" name="Group 46"/>
+                <wp:docPr id="64" name="Group 64"/>
                 <wp:cNvGraphicFramePr/>
                 <a:graphic xmlns:a="http://schemas.openxmlformats.org/drawingml/2006/main">
                   <a:graphicData uri="http://schemas.microsoft.com/office/word/2010/wordprocessingGroup">
@@ -225,20 +33,102 @@
                       <wpg:grpSpPr>
                         <a:xfrm>
                           <a:off x="0" y="0"/>
-                          <a:ext cx="1152525" cy="723900"/>
+                          <a:ext cx="1190625" cy="1476375"/>
                           <a:chOff x="0" y="0"/>
-                          <a:chExt cx="1152525" cy="723900"/>
+                          <a:chExt cx="1190625" cy="1476375"/>
                         </a:xfrm>
                       </wpg:grpSpPr>
                       <wps:wsp>
-                        <wps:cNvPr id="47" name="Diamond 47"/>
+                        <wps:cNvPr id="61" name="Text Box 61"/>
+                        <wps:cNvSpPr txBox="1"/>
+                        <wps:spPr>
+                          <a:xfrm>
+                            <a:off x="0" y="57150"/>
+                            <a:ext cx="1190625" cy="1333500"/>
+                          </a:xfrm>
+                          <a:prstGeom prst="rect">
+                            <a:avLst/>
+                          </a:prstGeom>
+                          <a:noFill/>
+                          <a:ln w="6350">
+                            <a:noFill/>
+                          </a:ln>
+                          <a:effectLst/>
+                        </wps:spPr>
+                        <wps:style>
+                          <a:lnRef idx="0">
+                            <a:schemeClr val="accent1"/>
+                          </a:lnRef>
+                          <a:fillRef idx="0">
+                            <a:schemeClr val="accent1"/>
+                          </a:fillRef>
+                          <a:effectRef idx="0">
+                            <a:schemeClr val="accent1"/>
+                          </a:effectRef>
+                          <a:fontRef idx="minor">
+                            <a:schemeClr val="dk1"/>
+                          </a:fontRef>
+                        </wps:style>
+                        <wps:txbx>
+                          <w:txbxContent>
+                            <w:p>
+                              <w:pPr>
+                                <w:jc w:val="center"/>
+                              </w:pPr>
+                              <w:r>
+                                <w:t>Artwork</w:t>
+                              </w:r>
+                            </w:p>
+                            <w:p>
+                              <w:proofErr w:type="gramStart"/>
+                              <w:r>
+                                <w:t>type</w:t>
+                              </w:r>
+                              <w:proofErr w:type="gramEnd"/>
+                              <w:r>
+                                <w:t xml:space="preserve"> 1</w:t>
+                              </w:r>
+                              <w:r>
+                                <w:br/>
+                                <w:t>type 2</w:t>
+                              </w:r>
+                              <w:r>
+                                <w:br/>
+                                <w:t>type 3</w:t>
+                              </w:r>
+                              <w:r>
+                                <w:br/>
+                                <w:t>type 4</w:t>
+                              </w:r>
+                              <w:r>
+                                <w:br/>
+                                <w:t>type 5</w:t>
+                              </w:r>
+                              <w:r>
+                                <w:br/>
+                              </w:r>
+                              <w:r>
+                                <w:br/>
+                              </w:r>
+                            </w:p>
+                          </w:txbxContent>
+                        </wps:txbx>
+                        <wps:bodyPr rot="0" spcFirstLastPara="0" vertOverflow="overflow" horzOverflow="overflow" vert="horz" wrap="square" lIns="91440" tIns="45720" rIns="91440" bIns="45720" numCol="1" spcCol="0" rtlCol="0" fromWordArt="0" anchor="t" anchorCtr="0" forceAA="0" compatLnSpc="1">
+                          <a:prstTxWarp prst="textNoShape">
+                            <a:avLst/>
+                          </a:prstTxWarp>
+                          <a:noAutofit/>
+                        </wps:bodyPr>
+                      </wps:wsp>
+                      <wps:wsp>
+                        <wps:cNvPr id="62" name="Rounded Rectangle 62"/>
                         <wps:cNvSpPr/>
                         <wps:spPr>
                           <a:xfrm>
                             <a:off x="0" y="0"/>
-                            <a:ext cx="1152525" cy="723900"/>
+                            <a:ext cx="1190625" cy="1476375"/>
                           </a:xfrm>
-                          <a:prstGeom prst="diamond">
+                          <a:prstGeom prst="roundRect">
                             <a:avLst/>
                           </a:prstGeom>
                           <a:noFill/>
@@ -272,24 +162,24 @@
                         </wps:bodyPr>
                       </wps:wsp>
                       <wps:wsp>
-                        <wps:cNvPr id="48" name="Text Box 48"/>
-                        <wps:cNvSpPr txBox="1"/>
+                        <wps:cNvPr id="63" name="Straight Connector 63"/>
+                        <wps:cNvCnPr/>
                         <wps:spPr>
                           <a:xfrm>
-                            <a:off x="85725" y="219075"/>
-                            <a:ext cx="1000125" cy="314325"/>
+                            <a:off x="0" y="352425"/>
+                            <a:ext cx="1190625" cy="0"/>
                           </a:xfrm>
-                          <a:prstGeom prst="rect">
+                          <a:prstGeom prst="line">
                             <a:avLst/>
                           </a:prstGeom>
-                          <a:noFill/>
-                          <a:ln w="6350">
-                            <a:noFill/>
+                          <a:ln w="19050">
+                            <a:solidFill>
+                              <a:schemeClr val="tx1"/>
+                            </a:solidFill>
                           </a:ln>
-                          <a:effectLst/>
                         </wps:spPr>
                         <wps:style>
-                          <a:lnRef idx="0">
+                          <a:lnRef idx="1">
                             <a:schemeClr val="accent1"/>
                           </a:lnRef>
                           <a:fillRef idx="0">
@@ -299,28 +189,10 @@
                             <a:schemeClr val="accent1"/>
                           </a:effectRef>
                           <a:fontRef idx="minor">
-                            <a:schemeClr val="dk1"/>
+                            <a:schemeClr val="tx1"/>
                           </a:fontRef>
                         </wps:style>
-                        <wps:txbx>
-                          <w:txbxContent>
-                            <w:p>
-                              <w:pPr>
-                                <w:jc w:val="center"/>
-                              </w:pPr>
-                              <w:r>
-                                <w:t>Comment</w:t>
-                              </w:r>
-                            </w:p>
-                            <w:p/>
-                          </w:txbxContent>
-                        </wps:txbx>
-                        <wps:bodyPr rot="0" spcFirstLastPara="0" vertOverflow="overflow" horzOverflow="overflow" vert="horz" wrap="square" lIns="91440" tIns="45720" rIns="91440" bIns="45720" numCol="1" spcCol="0" rtlCol="0" fromWordArt="0" anchor="ctr" anchorCtr="0" forceAA="0" compatLnSpc="1">
-                          <a:prstTxWarp prst="textNoShape">
-                            <a:avLst/>
-                          </a:prstTxWarp>
-                          <a:noAutofit/>
-                        </wps:bodyPr>
+                        <wps:bodyPr/>
                       </wps:wsp>
                     </wpg:wgp>
                   </a:graphicData>
@@ -330,13 +202,12 @@
           </mc:Choice>
           <mc:Fallback>
             <w:pict>
-              <v:group id="Group 46" o:spid="_x0000_s1028" style="position:absolute;margin-left:540pt;margin-top:93pt;width:90.75pt;height:57pt;z-index:251695104" coordsize="11525,7239" o:gfxdata="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">
-                <v:shapetype id="_x0000_t4" coordsize="21600,21600" o:spt="4" path="m10800,l,10800,10800,21600,21600,10800xe">
+              <v:group id="Group 64" o:spid="_x0000_s1026" style="position:absolute;margin-left:565.5pt;margin-top:285.75pt;width:93.75pt;height:116.25pt;z-index:251713536" coordsize="11906,14763" o:gfxdata="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">
+                <v:shapetype id="_x0000_t202" coordsize="21600,21600" o:spt="202" path="m,l,21600r21600,l21600,xe">
                   <v:stroke joinstyle="miter"/>
-                  <v:path gradientshapeok="t" o:connecttype="rect" textboxrect="5400,5400,16200,16200"/>
+                  <v:path gradientshapeok="t" o:connecttype="rect"/>
                 </v:shapetype>
-                <v:shape id="Diamond 47" o:spid="_x0000_s1029" type="#_x0000_t4" style="position:absolute;width:11525;height:7239;visibility:visible;mso-wrap-style:square;v-text-anchor:middle" o:gfxdata="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" filled="f" strokecolor="black [3213]" strokeweight="1.5pt"/>
-                <v:shape id="Text Box 48" o:spid="_x0000_s1030" type="#_x0000_t202" style="position:absolute;left:857;top:2190;width:10001;height:3144;visibility:visible;mso-wrap-style:square;v-text-anchor:middle" o:gfxdata="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" filled="f" stroked="f" strokeweight=".5pt">
+                <v:shape id="Text Box 61" o:spid="_x0000_s1027" type="#_x0000_t202" style="position:absolute;top:571;width:11906;height:13335;visibility:visible;mso-wrap-style:square;v-text-anchor:top" o:gfxdata="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" filled="f" stroked="f" strokeweight=".5pt">
                   <v:textbox>
                     <w:txbxContent>
                       <w:p>
@@ -344,13 +215,46 @@
                           <w:jc w:val="center"/>
                         </w:pPr>
                         <w:r>
-                          <w:t>Comment</w:t>
+                          <w:t>Artwork</w:t>
                         </w:r>
                       </w:p>
-                      <w:p/>
+                      <w:p>
+                        <w:proofErr w:type="gramStart"/>
+                        <w:r>
+                          <w:t>type</w:t>
+                        </w:r>
+                        <w:proofErr w:type="gramEnd"/>
+                        <w:r>
+                          <w:t xml:space="preserve"> 1</w:t>
+                        </w:r>
+                        <w:r>
+                          <w:br/>
+                          <w:t>type 2</w:t>
+                        </w:r>
+                        <w:r>
+                          <w:br/>
+                          <w:t>type 3</w:t>
+                        </w:r>
+                        <w:r>
+                          <w:br/>
+                          <w:t>type 4</w:t>
+                        </w:r>
+                        <w:r>
+                          <w:br/>
+                          <w:t>type 5</w:t>
+                        </w:r>
+                        <w:r>
+                          <w:br/>
+                        </w:r>
+                        <w:r>
+                          <w:br/>
+                        </w:r>
+                      </w:p>
                     </w:txbxContent>
                   </v:textbox>
                 </v:shape>
+                <v:roundrect id="Rounded Rectangle 62" o:spid="_x0000_s1028" style="position:absolute;width:11906;height:14763;visibility:visible;mso-wrap-style:square;v-text-anchor:middle" arcsize="10923f" o:gfxdata="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" filled="f" strokecolor="black [3213]" strokeweight="1.5pt"/>
+                <v:line id="Straight Connector 63" o:spid="_x0000_s1029" style="position:absolute;visibility:visible;mso-wrap-style:square" from="0,3524" to="11906,3524" o:connectortype="straight" o:gfxdata="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" strokecolor="black [3213]" strokeweight="1.5pt"/>
               </v:group>
             </w:pict>
           </mc:Fallback>
@@ -364,719 +268,7 @@
         <mc:AlternateContent>
           <mc:Choice Requires="wpg">
             <w:drawing>
-              <wp:anchor distT="0" distB="0" distL="114300" distR="114300" simplePos="0" relativeHeight="251698176" behindDoc="0" locked="0" layoutInCell="1" allowOverlap="1" wp14:anchorId="5CDB7F8D" wp14:editId="6BB92840">
-                <wp:simplePos x="0" y="0"/>
-                <wp:positionH relativeFrom="column">
-                  <wp:posOffset>4895850</wp:posOffset>
-                </wp:positionH>
-                <wp:positionV relativeFrom="paragraph">
-                  <wp:posOffset>4512945</wp:posOffset>
-                </wp:positionV>
-                <wp:extent cx="1381125" cy="937260"/>
-                <wp:effectExtent l="0" t="0" r="28575" b="15240"/>
-                <wp:wrapNone/>
-                <wp:docPr id="54" name="Group 54"/>
-                <wp:cNvGraphicFramePr/>
-                <a:graphic xmlns:a="http://schemas.openxmlformats.org/drawingml/2006/main">
-                  <a:graphicData uri="http://schemas.microsoft.com/office/word/2010/wordprocessingGroup">
-                    <wpg:wgp>
-                      <wpg:cNvGrpSpPr/>
-                      <wpg:grpSpPr>
-                        <a:xfrm>
-                          <a:off x="0" y="0"/>
-                          <a:ext cx="1381125" cy="937260"/>
-                          <a:chOff x="0" y="0"/>
-                          <a:chExt cx="1381125" cy="937260"/>
-                        </a:xfrm>
-                      </wpg:grpSpPr>
-                      <wps:wsp>
-                        <wps:cNvPr id="52" name="Bevel 52"/>
-                        <wps:cNvSpPr/>
-                        <wps:spPr>
-                          <a:xfrm>
-                            <a:off x="0" y="0"/>
-                            <a:ext cx="1381125" cy="937260"/>
-                          </a:xfrm>
-                          <a:prstGeom prst="bevel">
-                            <a:avLst/>
-                          </a:prstGeom>
-                          <a:noFill/>
-                          <a:ln w="19050">
-                            <a:solidFill>
-                              <a:schemeClr val="tx1"/>
-                            </a:solidFill>
-                          </a:ln>
-                        </wps:spPr>
-                        <wps:style>
-                          <a:lnRef idx="2">
-                            <a:schemeClr val="accent1">
-                              <a:shade val="50000"/>
-                            </a:schemeClr>
-                          </a:lnRef>
-                          <a:fillRef idx="1">
-                            <a:schemeClr val="accent1"/>
-                          </a:fillRef>
-                          <a:effectRef idx="0">
-                            <a:schemeClr val="accent1"/>
-                          </a:effectRef>
-                          <a:fontRef idx="minor">
-                            <a:schemeClr val="lt1"/>
-                          </a:fontRef>
-                        </wps:style>
-                        <wps:bodyPr rot="0" spcFirstLastPara="0" vertOverflow="overflow" horzOverflow="overflow" vert="horz" wrap="square" lIns="91440" tIns="45720" rIns="91440" bIns="45720" numCol="1" spcCol="0" rtlCol="0" fromWordArt="0" anchor="ctr" anchorCtr="0" forceAA="0" compatLnSpc="1">
-                          <a:prstTxWarp prst="textNoShape">
-                            <a:avLst/>
-                          </a:prstTxWarp>
-                          <a:noAutofit/>
-                        </wps:bodyPr>
-                      </wps:wsp>
-                      <wps:wsp>
-                        <wps:cNvPr id="53" name="Text Box 53"/>
-                        <wps:cNvSpPr txBox="1"/>
-                        <wps:spPr>
-                          <a:xfrm>
-                            <a:off x="95250" y="352425"/>
-                            <a:ext cx="1190625" cy="302895"/>
-                          </a:xfrm>
-                          <a:prstGeom prst="rect">
-                            <a:avLst/>
-                          </a:prstGeom>
-                          <a:noFill/>
-                          <a:ln w="6350">
-                            <a:noFill/>
-                          </a:ln>
-                          <a:effectLst/>
-                        </wps:spPr>
-                        <wps:style>
-                          <a:lnRef idx="0">
-                            <a:schemeClr val="accent1"/>
-                          </a:lnRef>
-                          <a:fillRef idx="0">
-                            <a:schemeClr val="accent1"/>
-                          </a:fillRef>
-                          <a:effectRef idx="0">
-                            <a:schemeClr val="accent1"/>
-                          </a:effectRef>
-                          <a:fontRef idx="minor">
-                            <a:schemeClr val="dk1"/>
-                          </a:fontRef>
-                        </wps:style>
-                        <wps:txbx>
-                          <w:txbxContent>
-                            <w:p>
-                              <w:pPr>
-                                <w:jc w:val="center"/>
-                              </w:pPr>
-                              <w:r>
-                                <w:t>Artwork</w:t>
-                              </w:r>
-                            </w:p>
-                          </w:txbxContent>
-                        </wps:txbx>
-                        <wps:bodyPr rot="0" spcFirstLastPara="0" vertOverflow="overflow" horzOverflow="overflow" vert="horz" wrap="square" lIns="91440" tIns="45720" rIns="91440" bIns="45720" numCol="1" spcCol="0" rtlCol="0" fromWordArt="0" anchor="t" anchorCtr="0" forceAA="0" compatLnSpc="1">
-                          <a:prstTxWarp prst="textNoShape">
-                            <a:avLst/>
-                          </a:prstTxWarp>
-                          <a:noAutofit/>
-                        </wps:bodyPr>
-                      </wps:wsp>
-                    </wpg:wgp>
-                  </a:graphicData>
-                </a:graphic>
-              </wp:anchor>
-            </w:drawing>
-          </mc:Choice>
-          <mc:Fallback>
-            <w:pict>
-              <v:group id="Group 54" o:spid="_x0000_s1031" style="position:absolute;margin-left:385.5pt;margin-top:355.35pt;width:108.75pt;height:73.8pt;z-index:251698176" coordsize="13811,9372" o:gfxdata="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">
-                <v:shapetype id="_x0000_t84" coordsize="21600,21600" o:spt="84" adj="2700" path="m,l,21600r21600,l21600,xem@0@0nfl@0@2@1@2@1@0xem,nfl@0@0em,21600nfl@0@2em21600,21600nfl@1@2em21600,nfl@1@0e">
-                  <v:stroke joinstyle="miter"/>
-                  <v:formulas>
-                    <v:f eqn="val #0"/>
-                    <v:f eqn="sum width 0 #0"/>
-                    <v:f eqn="sum height 0 #0"/>
-                    <v:f eqn="prod width 1 2"/>
-                    <v:f eqn="prod height 1 2"/>
-                    <v:f eqn="prod #0 1 2"/>
-                    <v:f eqn="prod #0 3 2"/>
-                    <v:f eqn="sum @1 @5 0"/>
-                    <v:f eqn="sum @2 @5 0"/>
-                  </v:formulas>
-                  <v:path o:extrusionok="f" limo="10800,10800" o:connecttype="custom" o:connectlocs="0,@4;@0,@4;@3,21600;@3,@2;21600,@4;@1,@4;@3,0;@3,@0" textboxrect="@0,@0,@1,@2"/>
-                  <v:handles>
-                    <v:h position="#0,topLeft" switch="" xrange="0,10800"/>
-                  </v:handles>
-                  <o:complex v:ext="view"/>
-                </v:shapetype>
-                <v:shape id="Bevel 52" o:spid="_x0000_s1032" type="#_x0000_t84" style="position:absolute;width:13811;height:9372;visibility:visible;mso-wrap-style:square;v-text-anchor:middle" o:gfxdata="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" filled="f" strokecolor="black [3213]" strokeweight="1.5pt"/>
-                <v:shape id="Text Box 53" o:spid="_x0000_s1033" type="#_x0000_t202" style="position:absolute;left:952;top:3524;width:11906;height:3029;visibility:visible;mso-wrap-style:square;v-text-anchor:top" o:gfxdata="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" filled="f" stroked="f" strokeweight=".5pt">
-                  <v:textbox>
-                    <w:txbxContent>
-                      <w:p>
-                        <w:pPr>
-                          <w:jc w:val="center"/>
-                        </w:pPr>
-                        <w:r>
-                          <w:t>Artwork</w:t>
-                        </w:r>
-                      </w:p>
-                    </w:txbxContent>
-                  </v:textbox>
-                </v:shape>
-              </v:group>
-            </w:pict>
-          </mc:Fallback>
-        </mc:AlternateContent>
-      </w:r>
-      <w:r>
-        <w:rPr>
-          <w:noProof/>
-          <w:lang w:eastAsia="en-GB"/>
-        </w:rPr>
-        <mc:AlternateContent>
-          <mc:Choice Requires="wps">
-            <w:drawing>
-              <wp:anchor distT="0" distB="0" distL="114300" distR="114300" simplePos="0" relativeHeight="251704320" behindDoc="0" locked="0" layoutInCell="1" allowOverlap="1" wp14:anchorId="394A0BE6" wp14:editId="68B73890">
-                <wp:simplePos x="0" y="0"/>
-                <wp:positionH relativeFrom="column">
-                  <wp:posOffset>5562600</wp:posOffset>
-                </wp:positionH>
-                <wp:positionV relativeFrom="paragraph">
-                  <wp:posOffset>3924300</wp:posOffset>
-                </wp:positionV>
-                <wp:extent cx="0" cy="581025"/>
-                <wp:effectExtent l="95250" t="0" r="57150" b="66675"/>
-                <wp:wrapNone/>
-                <wp:docPr id="58" name="Straight Arrow Connector 58"/>
-                <wp:cNvGraphicFramePr/>
-                <a:graphic xmlns:a="http://schemas.openxmlformats.org/drawingml/2006/main">
-                  <a:graphicData uri="http://schemas.microsoft.com/office/word/2010/wordprocessingShape">
-                    <wps:wsp>
-                      <wps:cNvCnPr/>
-                      <wps:spPr>
-                        <a:xfrm>
-                          <a:off x="0" y="0"/>
-                          <a:ext cx="0" cy="581025"/>
-                        </a:xfrm>
-                        <a:prstGeom prst="straightConnector1">
-                          <a:avLst/>
-                        </a:prstGeom>
-                        <a:ln>
-                          <a:solidFill>
-                            <a:schemeClr val="tx1"/>
-                          </a:solidFill>
-                          <a:tailEnd type="arrow"/>
-                        </a:ln>
-                      </wps:spPr>
-                      <wps:style>
-                        <a:lnRef idx="1">
-                          <a:schemeClr val="accent1"/>
-                        </a:lnRef>
-                        <a:fillRef idx="0">
-                          <a:schemeClr val="accent1"/>
-                        </a:fillRef>
-                        <a:effectRef idx="0">
-                          <a:schemeClr val="accent1"/>
-                        </a:effectRef>
-                        <a:fontRef idx="minor">
-                          <a:schemeClr val="tx1"/>
-                        </a:fontRef>
-                      </wps:style>
-                      <wps:bodyPr/>
-                    </wps:wsp>
-                  </a:graphicData>
-                </a:graphic>
-                <wp14:sizeRelH relativeFrom="margin">
-                  <wp14:pctWidth>0</wp14:pctWidth>
-                </wp14:sizeRelH>
-                <wp14:sizeRelV relativeFrom="margin">
-                  <wp14:pctHeight>0</wp14:pctHeight>
-                </wp14:sizeRelV>
-              </wp:anchor>
-            </w:drawing>
-          </mc:Choice>
-          <mc:Fallback>
-            <w:pict>
-              <v:shapetype id="_x0000_t32" coordsize="21600,21600" o:spt="32" o:oned="t" path="m,l21600,21600e" filled="f">
-                <v:path arrowok="t" fillok="f" o:connecttype="none"/>
-                <o:lock v:ext="edit" shapetype="t"/>
-              </v:shapetype>
-              <v:shape id="Straight Arrow Connector 58" o:spid="_x0000_s1026" type="#_x0000_t32" style="position:absolute;margin-left:438pt;margin-top:309pt;width:0;height:45.75pt;z-index:251704320;visibility:visible;mso-wrap-style:square;mso-width-percent:0;mso-height-percent:0;mso-wrap-distance-left:9pt;mso-wrap-distance-top:0;mso-wrap-distance-right:9pt;mso-wrap-distance-bottom:0;mso-position-horizontal:absolute;mso-position-horizontal-relative:text;mso-position-vertical:absolute;mso-position-vertical-relative:text;mso-width-percent:0;mso-height-percent:0;mso-width-relative:margin;mso-height-relative:margin" o:gfxdata="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" strokecolor="black [3213]">
-                <v:stroke endarrow="open"/>
-              </v:shape>
-            </w:pict>
-          </mc:Fallback>
-        </mc:AlternateContent>
-      </w:r>
-      <w:r>
-        <w:rPr>
-          <w:noProof/>
-          <w:lang w:eastAsia="en-GB"/>
-        </w:rPr>
-        <mc:AlternateContent>
-          <mc:Choice Requires="wps">
-            <w:drawing>
-              <wp:anchor distT="0" distB="0" distL="114300" distR="114300" simplePos="0" relativeHeight="251700224" behindDoc="0" locked="0" layoutInCell="1" allowOverlap="1" wp14:anchorId="5801ED7D" wp14:editId="5D00B3F1">
-                <wp:simplePos x="0" y="0"/>
-                <wp:positionH relativeFrom="column">
-                  <wp:posOffset>5562600</wp:posOffset>
-                </wp:positionH>
-                <wp:positionV relativeFrom="paragraph">
-                  <wp:posOffset>2619375</wp:posOffset>
-                </wp:positionV>
-                <wp:extent cx="0" cy="581025"/>
-                <wp:effectExtent l="95250" t="0" r="57150" b="66675"/>
-                <wp:wrapNone/>
-                <wp:docPr id="56" name="Straight Arrow Connector 56"/>
-                <wp:cNvGraphicFramePr/>
-                <a:graphic xmlns:a="http://schemas.openxmlformats.org/drawingml/2006/main">
-                  <a:graphicData uri="http://schemas.microsoft.com/office/word/2010/wordprocessingShape">
-                    <wps:wsp>
-                      <wps:cNvCnPr/>
-                      <wps:spPr>
-                        <a:xfrm>
-                          <a:off x="0" y="0"/>
-                          <a:ext cx="0" cy="581025"/>
-                        </a:xfrm>
-                        <a:prstGeom prst="straightConnector1">
-                          <a:avLst/>
-                        </a:prstGeom>
-                        <a:ln>
-                          <a:solidFill>
-                            <a:schemeClr val="tx1"/>
-                          </a:solidFill>
-                          <a:tailEnd type="arrow"/>
-                        </a:ln>
-                      </wps:spPr>
-                      <wps:style>
-                        <a:lnRef idx="1">
-                          <a:schemeClr val="accent1"/>
-                        </a:lnRef>
-                        <a:fillRef idx="0">
-                          <a:schemeClr val="accent1"/>
-                        </a:fillRef>
-                        <a:effectRef idx="0">
-                          <a:schemeClr val="accent1"/>
-                        </a:effectRef>
-                        <a:fontRef idx="minor">
-                          <a:schemeClr val="tx1"/>
-                        </a:fontRef>
-                      </wps:style>
-                      <wps:bodyPr/>
-                    </wps:wsp>
-                  </a:graphicData>
-                </a:graphic>
-                <wp14:sizeRelH relativeFrom="margin">
-                  <wp14:pctWidth>0</wp14:pctWidth>
-                </wp14:sizeRelH>
-                <wp14:sizeRelV relativeFrom="margin">
-                  <wp14:pctHeight>0</wp14:pctHeight>
-                </wp14:sizeRelV>
-              </wp:anchor>
-            </w:drawing>
-          </mc:Choice>
-          <mc:Fallback>
-            <w:pict>
-              <v:shape id="Straight Arrow Connector 56" o:spid="_x0000_s1026" type="#_x0000_t32" style="position:absolute;margin-left:438pt;margin-top:206.25pt;width:0;height:45.75pt;z-index:251700224;visibility:visible;mso-wrap-style:square;mso-width-percent:0;mso-height-percent:0;mso-wrap-distance-left:9pt;mso-wrap-distance-top:0;mso-wrap-distance-right:9pt;mso-wrap-distance-bottom:0;mso-position-horizontal:absolute;mso-position-horizontal-relative:text;mso-position-vertical:absolute;mso-position-vertical-relative:text;mso-width-percent:0;mso-height-percent:0;mso-width-relative:margin;mso-height-relative:margin" o:gfxdata="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" strokecolor="black [3213]">
-                <v:stroke endarrow="open"/>
-              </v:shape>
-            </w:pict>
-          </mc:Fallback>
-        </mc:AlternateContent>
-      </w:r>
-      <w:r>
-        <w:rPr>
-          <w:noProof/>
-          <w:lang w:eastAsia="en-GB"/>
-        </w:rPr>
-        <mc:AlternateContent>
-          <mc:Choice Requires="wpg">
-            <w:drawing>
-              <wp:anchor distT="0" distB="0" distL="114300" distR="114300" simplePos="0" relativeHeight="251691008" behindDoc="0" locked="0" layoutInCell="1" allowOverlap="1" wp14:anchorId="7F041517" wp14:editId="5AAA0CD0">
-                <wp:simplePos x="0" y="0"/>
-                <wp:positionH relativeFrom="column">
-                  <wp:posOffset>6867525</wp:posOffset>
-                </wp:positionH>
-                <wp:positionV relativeFrom="paragraph">
-                  <wp:posOffset>2266950</wp:posOffset>
-                </wp:positionV>
-                <wp:extent cx="1152525" cy="723900"/>
-                <wp:effectExtent l="0" t="0" r="28575" b="19050"/>
-                <wp:wrapNone/>
-                <wp:docPr id="42" name="Group 42"/>
-                <wp:cNvGraphicFramePr/>
-                <a:graphic xmlns:a="http://schemas.openxmlformats.org/drawingml/2006/main">
-                  <a:graphicData uri="http://schemas.microsoft.com/office/word/2010/wordprocessingGroup">
-                    <wpg:wgp>
-                      <wpg:cNvGrpSpPr/>
-                      <wpg:grpSpPr>
-                        <a:xfrm>
-                          <a:off x="0" y="0"/>
-                          <a:ext cx="1152525" cy="723900"/>
-                          <a:chOff x="0" y="0"/>
-                          <a:chExt cx="1152525" cy="723900"/>
-                        </a:xfrm>
-                      </wpg:grpSpPr>
-                      <wps:wsp>
-                        <wps:cNvPr id="39" name="Diamond 39"/>
-                        <wps:cNvSpPr/>
-                        <wps:spPr>
-                          <a:xfrm>
-                            <a:off x="0" y="0"/>
-                            <a:ext cx="1152525" cy="723900"/>
-                          </a:xfrm>
-                          <a:prstGeom prst="diamond">
-                            <a:avLst/>
-                          </a:prstGeom>
-                          <a:noFill/>
-                          <a:ln w="19050">
-                            <a:solidFill>
-                              <a:schemeClr val="tx1"/>
-                            </a:solidFill>
-                          </a:ln>
-                        </wps:spPr>
-                        <wps:style>
-                          <a:lnRef idx="2">
-                            <a:schemeClr val="accent1">
-                              <a:shade val="50000"/>
-                            </a:schemeClr>
-                          </a:lnRef>
-                          <a:fillRef idx="1">
-                            <a:schemeClr val="accent1"/>
-                          </a:fillRef>
-                          <a:effectRef idx="0">
-                            <a:schemeClr val="accent1"/>
-                          </a:effectRef>
-                          <a:fontRef idx="minor">
-                            <a:schemeClr val="lt1"/>
-                          </a:fontRef>
-                        </wps:style>
-                        <wps:bodyPr rot="0" spcFirstLastPara="0" vertOverflow="overflow" horzOverflow="overflow" vert="horz" wrap="square" lIns="91440" tIns="45720" rIns="91440" bIns="45720" numCol="1" spcCol="0" rtlCol="0" fromWordArt="0" anchor="ctr" anchorCtr="0" forceAA="0" compatLnSpc="1">
-                          <a:prstTxWarp prst="textNoShape">
-                            <a:avLst/>
-                          </a:prstTxWarp>
-                          <a:noAutofit/>
-                        </wps:bodyPr>
-                      </wps:wsp>
-                      <wps:wsp>
-                        <wps:cNvPr id="40" name="Text Box 40"/>
-                        <wps:cNvSpPr txBox="1"/>
-                        <wps:spPr>
-                          <a:xfrm>
-                            <a:off x="85725" y="219075"/>
-                            <a:ext cx="1000125" cy="314325"/>
-                          </a:xfrm>
-                          <a:prstGeom prst="rect">
-                            <a:avLst/>
-                          </a:prstGeom>
-                          <a:noFill/>
-                          <a:ln w="6350">
-                            <a:noFill/>
-                          </a:ln>
-                          <a:effectLst/>
-                        </wps:spPr>
-                        <wps:style>
-                          <a:lnRef idx="0">
-                            <a:schemeClr val="accent1"/>
-                          </a:lnRef>
-                          <a:fillRef idx="0">
-                            <a:schemeClr val="accent1"/>
-                          </a:fillRef>
-                          <a:effectRef idx="0">
-                            <a:schemeClr val="accent1"/>
-                          </a:effectRef>
-                          <a:fontRef idx="minor">
-                            <a:schemeClr val="dk1"/>
-                          </a:fontRef>
-                        </wps:style>
-                        <wps:txbx>
-                          <w:txbxContent>
-                            <w:p>
-                              <w:pPr>
-                                <w:jc w:val="center"/>
-                              </w:pPr>
-                              <w:r>
-                                <w:t>Rate</w:t>
-                              </w:r>
-                            </w:p>
-                          </w:txbxContent>
-                        </wps:txbx>
-                        <wps:bodyPr rot="0" spcFirstLastPara="0" vertOverflow="overflow" horzOverflow="overflow" vert="horz" wrap="square" lIns="91440" tIns="45720" rIns="91440" bIns="45720" numCol="1" spcCol="0" rtlCol="0" fromWordArt="0" anchor="ctr" anchorCtr="0" forceAA="0" compatLnSpc="1">
-                          <a:prstTxWarp prst="textNoShape">
-                            <a:avLst/>
-                          </a:prstTxWarp>
-                          <a:noAutofit/>
-                        </wps:bodyPr>
-                      </wps:wsp>
-                    </wpg:wgp>
-                  </a:graphicData>
-                </a:graphic>
-              </wp:anchor>
-            </w:drawing>
-          </mc:Choice>
-          <mc:Fallback>
-            <w:pict>
-              <v:group id="Group 42" o:spid="_x0000_s1034" style="position:absolute;margin-left:540.75pt;margin-top:178.5pt;width:90.75pt;height:57pt;z-index:251691008" coordsize="11525,7239" o:gfxdata="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">
-                <v:shape id="Diamond 39" o:spid="_x0000_s1035" type="#_x0000_t4" style="position:absolute;width:11525;height:7239;visibility:visible;mso-wrap-style:square;v-text-anchor:middle" o:gfxdata="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" filled="f" strokecolor="black [3213]" strokeweight="1.5pt"/>
-                <v:shape id="Text Box 40" o:spid="_x0000_s1036" type="#_x0000_t202" style="position:absolute;left:857;top:2190;width:10001;height:3144;visibility:visible;mso-wrap-style:square;v-text-anchor:middle" o:gfxdata="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" filled="f" stroked="f" strokeweight=".5pt">
-                  <v:textbox>
-                    <w:txbxContent>
-                      <w:p>
-                        <w:pPr>
-                          <w:jc w:val="center"/>
-                        </w:pPr>
-                        <w:r>
-                          <w:t>Rate</w:t>
-                        </w:r>
-                      </w:p>
-                    </w:txbxContent>
-                  </v:textbox>
-                </v:shape>
-              </v:group>
-            </w:pict>
-          </mc:Fallback>
-        </mc:AlternateContent>
-      </w:r>
-      <w:r>
-        <w:rPr>
-          <w:noProof/>
-          <w:lang w:eastAsia="en-GB"/>
-        </w:rPr>
-        <mc:AlternateContent>
-          <mc:Choice Requires="wps">
-            <w:drawing>
-              <wp:anchor distT="0" distB="0" distL="114300" distR="114300" simplePos="0" relativeHeight="251702272" behindDoc="0" locked="0" layoutInCell="1" allowOverlap="1" wp14:anchorId="48BA7256" wp14:editId="33C120DD">
-                <wp:simplePos x="0" y="0"/>
-                <wp:positionH relativeFrom="column">
-                  <wp:posOffset>4000500</wp:posOffset>
-                </wp:positionH>
-                <wp:positionV relativeFrom="paragraph">
-                  <wp:posOffset>2619375</wp:posOffset>
-                </wp:positionV>
-                <wp:extent cx="2857500" cy="0"/>
-                <wp:effectExtent l="0" t="76200" r="19050" b="114300"/>
-                <wp:wrapNone/>
-                <wp:docPr id="57" name="Straight Arrow Connector 57"/>
-                <wp:cNvGraphicFramePr/>
-                <a:graphic xmlns:a="http://schemas.openxmlformats.org/drawingml/2006/main">
-                  <a:graphicData uri="http://schemas.microsoft.com/office/word/2010/wordprocessingShape">
-                    <wps:wsp>
-                      <wps:cNvCnPr/>
-                      <wps:spPr>
-                        <a:xfrm>
-                          <a:off x="0" y="0"/>
-                          <a:ext cx="2857500" cy="0"/>
-                        </a:xfrm>
-                        <a:prstGeom prst="straightConnector1">
-                          <a:avLst/>
-                        </a:prstGeom>
-                        <a:ln>
-                          <a:solidFill>
-                            <a:schemeClr val="tx1"/>
-                          </a:solidFill>
-                          <a:tailEnd type="arrow"/>
-                        </a:ln>
-                      </wps:spPr>
-                      <wps:style>
-                        <a:lnRef idx="1">
-                          <a:schemeClr val="accent1"/>
-                        </a:lnRef>
-                        <a:fillRef idx="0">
-                          <a:schemeClr val="accent1"/>
-                        </a:fillRef>
-                        <a:effectRef idx="0">
-                          <a:schemeClr val="accent1"/>
-                        </a:effectRef>
-                        <a:fontRef idx="minor">
-                          <a:schemeClr val="tx1"/>
-                        </a:fontRef>
-                      </wps:style>
-                      <wps:bodyPr/>
-                    </wps:wsp>
-                  </a:graphicData>
-                </a:graphic>
-                <wp14:sizeRelH relativeFrom="margin">
-                  <wp14:pctWidth>0</wp14:pctWidth>
-                </wp14:sizeRelH>
-                <wp14:sizeRelV relativeFrom="margin">
-                  <wp14:pctHeight>0</wp14:pctHeight>
-                </wp14:sizeRelV>
-              </wp:anchor>
-            </w:drawing>
-          </mc:Choice>
-          <mc:Fallback>
-            <w:pict>
-              <v:shape id="Straight Arrow Connector 57" o:spid="_x0000_s1026" type="#_x0000_t32" style="position:absolute;margin-left:315pt;margin-top:206.25pt;width:225pt;height:0;z-index:251702272;visibility:visible;mso-wrap-style:square;mso-width-percent:0;mso-height-percent:0;mso-wrap-distance-left:9pt;mso-wrap-distance-top:0;mso-wrap-distance-right:9pt;mso-wrap-distance-bottom:0;mso-position-horizontal:absolute;mso-position-horizontal-relative:text;mso-position-vertical:absolute;mso-position-vertical-relative:text;mso-width-percent:0;mso-height-percent:0;mso-width-relative:margin;mso-height-relative:margin" o:gfxdata="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" strokecolor="black [3213]">
-                <v:stroke endarrow="open"/>
-              </v:shape>
-            </w:pict>
-          </mc:Fallback>
-        </mc:AlternateContent>
-      </w:r>
-      <w:r>
-        <w:rPr>
-          <w:noProof/>
-          <w:lang w:eastAsia="en-GB"/>
-        </w:rPr>
-        <mc:AlternateContent>
-          <mc:Choice Requires="wpg">
-            <w:drawing>
-              <wp:anchor distT="0" distB="0" distL="114300" distR="114300" simplePos="0" relativeHeight="251693056" behindDoc="0" locked="0" layoutInCell="1" allowOverlap="1" wp14:anchorId="13168D0A" wp14:editId="632D686F">
-                <wp:simplePos x="0" y="0"/>
-                <wp:positionH relativeFrom="column">
-                  <wp:posOffset>4991100</wp:posOffset>
-                </wp:positionH>
-                <wp:positionV relativeFrom="paragraph">
-                  <wp:posOffset>3200400</wp:posOffset>
-                </wp:positionV>
-                <wp:extent cx="1152525" cy="723900"/>
-                <wp:effectExtent l="0" t="0" r="28575" b="19050"/>
-                <wp:wrapNone/>
-                <wp:docPr id="43" name="Group 43"/>
-                <wp:cNvGraphicFramePr/>
-                <a:graphic xmlns:a="http://schemas.openxmlformats.org/drawingml/2006/main">
-                  <a:graphicData uri="http://schemas.microsoft.com/office/word/2010/wordprocessingGroup">
-                    <wpg:wgp>
-                      <wpg:cNvGrpSpPr/>
-                      <wpg:grpSpPr>
-                        <a:xfrm>
-                          <a:off x="0" y="0"/>
-                          <a:ext cx="1152525" cy="723900"/>
-                          <a:chOff x="0" y="0"/>
-                          <a:chExt cx="1152525" cy="723900"/>
-                        </a:xfrm>
-                      </wpg:grpSpPr>
-                      <wps:wsp>
-                        <wps:cNvPr id="44" name="Diamond 44"/>
-                        <wps:cNvSpPr/>
-                        <wps:spPr>
-                          <a:xfrm>
-                            <a:off x="0" y="0"/>
-                            <a:ext cx="1152525" cy="723900"/>
-                          </a:xfrm>
-                          <a:prstGeom prst="diamond">
-                            <a:avLst/>
-                          </a:prstGeom>
-                          <a:noFill/>
-                          <a:ln w="19050">
-                            <a:solidFill>
-                              <a:schemeClr val="tx1"/>
-                            </a:solidFill>
-                          </a:ln>
-                        </wps:spPr>
-                        <wps:style>
-                          <a:lnRef idx="2">
-                            <a:schemeClr val="accent1">
-                              <a:shade val="50000"/>
-                            </a:schemeClr>
-                          </a:lnRef>
-                          <a:fillRef idx="1">
-                            <a:schemeClr val="accent1"/>
-                          </a:fillRef>
-                          <a:effectRef idx="0">
-                            <a:schemeClr val="accent1"/>
-                          </a:effectRef>
-                          <a:fontRef idx="minor">
-                            <a:schemeClr val="lt1"/>
-                          </a:fontRef>
-                        </wps:style>
-                        <wps:bodyPr rot="0" spcFirstLastPara="0" vertOverflow="overflow" horzOverflow="overflow" vert="horz" wrap="square" lIns="91440" tIns="45720" rIns="91440" bIns="45720" numCol="1" spcCol="0" rtlCol="0" fromWordArt="0" anchor="ctr" anchorCtr="0" forceAA="0" compatLnSpc="1">
-                          <a:prstTxWarp prst="textNoShape">
-                            <a:avLst/>
-                          </a:prstTxWarp>
-                          <a:noAutofit/>
-                        </wps:bodyPr>
-                      </wps:wsp>
-                      <wps:wsp>
-                        <wps:cNvPr id="45" name="Text Box 45"/>
-                        <wps:cNvSpPr txBox="1"/>
-                        <wps:spPr>
-                          <a:xfrm>
-                            <a:off x="85725" y="219075"/>
-                            <a:ext cx="1000125" cy="314325"/>
-                          </a:xfrm>
-                          <a:prstGeom prst="rect">
-                            <a:avLst/>
-                          </a:prstGeom>
-                          <a:noFill/>
-                          <a:ln w="6350">
-                            <a:noFill/>
-                          </a:ln>
-                          <a:effectLst/>
-                        </wps:spPr>
-                        <wps:style>
-                          <a:lnRef idx="0">
-                            <a:schemeClr val="accent1"/>
-                          </a:lnRef>
-                          <a:fillRef idx="0">
-                            <a:schemeClr val="accent1"/>
-                          </a:fillRef>
-                          <a:effectRef idx="0">
-                            <a:schemeClr val="accent1"/>
-                          </a:effectRef>
-                          <a:fontRef idx="minor">
-                            <a:schemeClr val="dk1"/>
-                          </a:fontRef>
-                        </wps:style>
-                        <wps:txbx>
-                          <w:txbxContent>
-                            <w:p>
-                              <w:pPr>
-                                <w:jc w:val="center"/>
-                              </w:pPr>
-                              <w:r>
-                                <w:t>Upload</w:t>
-                              </w:r>
-                            </w:p>
-                            <w:p/>
-                          </w:txbxContent>
-                        </wps:txbx>
-                        <wps:bodyPr rot="0" spcFirstLastPara="0" vertOverflow="overflow" horzOverflow="overflow" vert="horz" wrap="square" lIns="91440" tIns="45720" rIns="91440" bIns="45720" numCol="1" spcCol="0" rtlCol="0" fromWordArt="0" anchor="ctr" anchorCtr="0" forceAA="0" compatLnSpc="1">
-                          <a:prstTxWarp prst="textNoShape">
-                            <a:avLst/>
-                          </a:prstTxWarp>
-                          <a:noAutofit/>
-                        </wps:bodyPr>
-                      </wps:wsp>
-                    </wpg:wgp>
-                  </a:graphicData>
-                </a:graphic>
-              </wp:anchor>
-            </w:drawing>
-          </mc:Choice>
-          <mc:Fallback>
-            <w:pict>
-              <v:group id="Group 43" o:spid="_x0000_s1037" style="position:absolute;margin-left:393pt;margin-top:252pt;width:90.75pt;height:57pt;z-index:251693056" coordsize="11525,7239" o:gfxdata="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">
-                <v:shape id="Diamond 44" o:spid="_x0000_s1038" type="#_x0000_t4" style="position:absolute;width:11525;height:7239;visibility:visible;mso-wrap-style:square;v-text-anchor:middle" o:gfxdata="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" filled="f" strokecolor="black [3213]" strokeweight="1.5pt"/>
-                <v:shape id="Text Box 45" o:spid="_x0000_s1039" type="#_x0000_t202" style="position:absolute;left:857;top:2190;width:10001;height:3144;visibility:visible;mso-wrap-style:square;v-text-anchor:middle" o:gfxdata="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" filled="f" stroked="f" strokeweight=".5pt">
-                  <v:textbox>
-                    <w:txbxContent>
-                      <w:p>
-                        <w:pPr>
-                          <w:jc w:val="center"/>
-                        </w:pPr>
-                        <w:r>
-                          <w:t>Upload</w:t>
-                        </w:r>
-                      </w:p>
-                      <w:p/>
-                    </w:txbxContent>
-                  </v:textbox>
-                </v:shape>
-              </v:group>
-            </w:pict>
-          </mc:Fallback>
-        </mc:AlternateContent>
-      </w:r>
-      <w:r>
-        <w:rPr>
-          <w:noProof/>
-          <w:lang w:eastAsia="en-GB"/>
-        </w:rPr>
-        <mc:AlternateContent>
-          <mc:Choice Requires="wpg">
-            <w:drawing>
-              <wp:anchor distT="0" distB="0" distL="114300" distR="114300" simplePos="0" relativeHeight="251686912" behindDoc="0" locked="0" layoutInCell="1" allowOverlap="1">
+              <wp:anchor distT="0" distB="0" distL="114300" distR="114300" simplePos="0" relativeHeight="251686912" behindDoc="0" locked="0" layoutInCell="1" allowOverlap="1" wp14:anchorId="75D792C6" wp14:editId="6A26B442">
                 <wp:simplePos x="0" y="0"/>
                 <wp:positionH relativeFrom="column">
                   <wp:posOffset>-609600</wp:posOffset>
@@ -2169,24 +1361,31 @@
                     </wpg:wgp>
                   </a:graphicData>
                 </a:graphic>
+                <wp14:sizeRelH relativeFrom="margin">
+                  <wp14:pctWidth>0</wp14:pctWidth>
+                </wp14:sizeRelH>
               </wp:anchor>
             </w:drawing>
           </mc:Choice>
           <mc:Fallback>
             <w:pict>
-              <v:group id="Group 38" o:spid="_x0000_s1040" style="position:absolute;margin-left:-48pt;margin-top:42pt;width:363pt;height:371.25pt;z-index:251686912" coordsize="46101,47148" o:gfxdata="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">
-                <v:shape id="Straight Arrow Connector 2" o:spid="_x0000_s1041" type="#_x0000_t32" style="position:absolute;left:11144;top:14478;width:3810;height:5715;flip:y;visibility:visible;mso-wrap-style:square" o:connectortype="straight" o:gfxdata="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" strokecolor="black [3213]">
+              <v:group id="Group 38" o:spid="_x0000_s1030" style="position:absolute;margin-left:-48pt;margin-top:42pt;width:363pt;height:371.25pt;z-index:251686912;mso-width-relative:margin" coordsize="46101,47148" o:gfxdata="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">
+                <v:shapetype id="_x0000_t32" coordsize="21600,21600" o:spt="32" o:oned="t" path="m,l21600,21600e" filled="f">
+                  <v:path arrowok="t" fillok="f" o:connecttype="none"/>
+                  <o:lock v:ext="edit" shapetype="t"/>
+                </v:shapetype>
+                <v:shape id="Straight Arrow Connector 2" o:spid="_x0000_s1031" type="#_x0000_t32" style="position:absolute;left:11144;top:14478;width:3810;height:5715;flip:y;visibility:visible;mso-wrap-style:square" o:connectortype="straight" o:gfxdata="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" strokecolor="black [3213]">
                   <v:stroke endarrow="open"/>
                 </v:shape>
-                <v:group id="Group 4" o:spid="_x0000_s1042" style="position:absolute;top:18478;width:11144;height:4667" coordsize="11144,4667" o:gfxdata="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">
-                  <v:roundrect id="Rounded Rectangle 1" o:spid="_x0000_s1043" style="position:absolute;width:11144;height:4667;visibility:visible;mso-wrap-style:square;v-text-anchor:middle" arcsize="10923f" o:gfxdata="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" filled="f" strokecolor="black [3213]" strokeweight="1.5pt">
+                <v:group id="Group 4" o:spid="_x0000_s1032" style="position:absolute;top:18478;width:11144;height:4667" coordsize="11144,4667" o:gfxdata="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">
+                  <v:roundrect id="Rounded Rectangle 1" o:spid="_x0000_s1033" style="position:absolute;width:11144;height:4667;visibility:visible;mso-wrap-style:square;v-text-anchor:middle" arcsize="10923f" o:gfxdata="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" filled="f" strokecolor="black [3213]" strokeweight="1.5pt">
                     <v:textbox>
                       <w:txbxContent>
                         <w:p/>
                       </w:txbxContent>
                     </v:textbox>
                   </v:roundrect>
-                  <v:shape id="Text Box 3" o:spid="_x0000_s1044" type="#_x0000_t202" style="position:absolute;left:571;top:952;width:10001;height:3143;visibility:visible;mso-wrap-style:square;v-text-anchor:middle" o:gfxdata="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" filled="f" stroked="f" strokeweight=".5pt">
+                  <v:shape id="Text Box 3" o:spid="_x0000_s1034" type="#_x0000_t202" style="position:absolute;left:571;top:952;width:10001;height:3143;visibility:visible;mso-wrap-style:square;v-text-anchor:middle" o:gfxdata="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" filled="f" stroked="f" strokeweight=".5pt">
                     <v:textbox>
                       <w:txbxContent>
                         <w:p>
@@ -2201,15 +1400,15 @@
                     </v:textbox>
                   </v:shape>
                 </v:group>
-                <v:group id="Group 5" o:spid="_x0000_s1045" style="position:absolute;left:13239;top:9810;width:11145;height:4668" coordsize="11144,4667" o:gfxdata="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">
-                  <v:roundrect id="Rounded Rectangle 6" o:spid="_x0000_s1046" style="position:absolute;width:11144;height:4667;visibility:visible;mso-wrap-style:square;v-text-anchor:middle" arcsize="10923f" o:gfxdata="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" filled="f" strokecolor="black [3213]" strokeweight="1.5pt">
+                <v:group id="Group 5" o:spid="_x0000_s1035" style="position:absolute;left:13239;top:9810;width:11145;height:4668" coordsize="11144,4667" o:gfxdata="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">
+                  <v:roundrect id="Rounded Rectangle 6" o:spid="_x0000_s1036" style="position:absolute;width:11144;height:4667;visibility:visible;mso-wrap-style:square;v-text-anchor:middle" arcsize="10923f" o:gfxdata="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" filled="f" strokecolor="black [3213]" strokeweight="1.5pt">
                     <v:textbox>
                       <w:txbxContent>
                         <w:p/>
                       </w:txbxContent>
                     </v:textbox>
                   </v:roundrect>
-                  <v:shape id="Text Box 7" o:spid="_x0000_s1047" type="#_x0000_t202" style="position:absolute;left:571;top:952;width:10001;height:3143;visibility:visible;mso-wrap-style:square;v-text-anchor:middle" o:gfxdata="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" filled="f" stroked="f" strokeweight=".5pt">
+                  <v:shape id="Text Box 7" o:spid="_x0000_s1037" type="#_x0000_t202" style="position:absolute;left:571;top:952;width:10001;height:3143;visibility:visible;mso-wrap-style:square;v-text-anchor:middle" o:gfxdata="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" filled="f" stroked="f" strokeweight=".5pt">
                     <v:textbox>
                       <w:txbxContent>
                         <w:p>
@@ -2224,8 +1423,8 @@
                     </v:textbox>
                   </v:shape>
                 </v:group>
-                <v:group id="Group 13" o:spid="_x0000_s1048" style="position:absolute;left:17811;top:17335;width:11526;height:7239" coordsize="11525,7239" o:gfxdata="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">
-                  <v:shape id="Text Box 11" o:spid="_x0000_s1049" type="#_x0000_t202" style="position:absolute;left:952;top:2095;width:10001;height:3143;visibility:visible;mso-wrap-style:square;v-text-anchor:middle" o:gfxdata="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" filled="f" stroked="f" strokeweight=".5pt">
+                <v:group id="Group 13" o:spid="_x0000_s1038" style="position:absolute;left:17811;top:17335;width:11526;height:7239" coordsize="11525,7239" o:gfxdata="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">
+                  <v:shape id="Text Box 11" o:spid="_x0000_s1039" type="#_x0000_t202" style="position:absolute;left:952;top:2095;width:10001;height:3143;visibility:visible;mso-wrap-style:square;v-text-anchor:middle" o:gfxdata="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" filled="f" stroked="f" strokeweight=".5pt">
                     <v:textbox>
                       <w:txbxContent>
                         <w:p>
@@ -2239,10 +1438,14 @@
                       </w:txbxContent>
                     </v:textbox>
                   </v:shape>
-                  <v:shape id="Diamond 12" o:spid="_x0000_s1050" type="#_x0000_t4" style="position:absolute;width:11525;height:7239;visibility:visible;mso-wrap-style:square;v-text-anchor:middle" o:gfxdata="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" filled="f" strokecolor="black [3213]" strokeweight="1.5pt"/>
+                  <v:shapetype id="_x0000_t4" coordsize="21600,21600" o:spt="4" path="m10800,l,10800,10800,21600,21600,10800xe">
+                    <v:stroke joinstyle="miter"/>
+                    <v:path gradientshapeok="t" o:connecttype="rect" textboxrect="5400,5400,16200,16200"/>
+                  </v:shapetype>
+                  <v:shape id="Diamond 12" o:spid="_x0000_s1040" type="#_x0000_t4" style="position:absolute;width:11525;height:7239;visibility:visible;mso-wrap-style:square;v-text-anchor:middle" o:gfxdata="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" filled="f" strokecolor="black [3213]" strokeweight="1.5pt"/>
                 </v:group>
-                <v:group id="Group 14" o:spid="_x0000_s1051" style="position:absolute;left:12287;top:25146;width:11525;height:7239" coordsize="11525,7239" o:gfxdata="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">
-                  <v:shape id="Text Box 15" o:spid="_x0000_s1052" type="#_x0000_t202" style="position:absolute;left:857;top:2286;width:10001;height:3143;visibility:visible;mso-wrap-style:square;v-text-anchor:middle" o:gfxdata="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" filled="f" stroked="f" strokeweight=".5pt">
+                <v:group id="Group 14" o:spid="_x0000_s1041" style="position:absolute;left:12287;top:25146;width:11525;height:7239" coordsize="11525,7239" o:gfxdata="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">
+                  <v:shape id="Text Box 15" o:spid="_x0000_s1042" type="#_x0000_t202" style="position:absolute;left:857;top:2286;width:10001;height:3143;visibility:visible;mso-wrap-style:square;v-text-anchor:middle" o:gfxdata="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" filled="f" stroked="f" strokeweight=".5pt">
                     <v:textbox>
                       <w:txbxContent>
                         <w:p>
@@ -2256,13 +1459,13 @@
                       </w:txbxContent>
                     </v:textbox>
                   </v:shape>
-                  <v:shape id="Diamond 16" o:spid="_x0000_s1053" type="#_x0000_t4" style="position:absolute;width:11525;height:7239;visibility:visible;mso-wrap-style:square;v-text-anchor:middle" o:gfxdata="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" filled="f" strokecolor="black [3213]" strokeweight="1.5pt"/>
+                  <v:shape id="Diamond 16" o:spid="_x0000_s1043" type="#_x0000_t4" style="position:absolute;width:11525;height:7239;visibility:visible;mso-wrap-style:square;v-text-anchor:middle" o:gfxdata="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" filled="f" strokecolor="black [3213]" strokeweight="1.5pt"/>
                 </v:group>
-                <v:group id="Group 21" o:spid="_x0000_s1054" style="position:absolute;left:34194;top:15335;width:11907;height:13811" coordsize="11906,13811" o:gfxdata="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">
-                  <v:line id="Straight Connector 18" o:spid="_x0000_s1055" style="position:absolute;visibility:visible;mso-wrap-style:square" from="0,3333" to="11906,3333" o:connectortype="straight" o:gfxdata="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" strokecolor="black [3213]" strokeweight="1.5pt"/>
-                  <v:group id="Group 20" o:spid="_x0000_s1056" style="position:absolute;width:11906;height:13811" coordsize="11906,13811" o:gfxdata="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">
-                    <v:roundrect id="Rounded Rectangle 17" o:spid="_x0000_s1057" style="position:absolute;width:11906;height:11525;visibility:visible;mso-wrap-style:square;v-text-anchor:middle" arcsize="10923f" o:gfxdata="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" filled="f" strokecolor="black [3213]" strokeweight="1.5pt"/>
-                    <v:shape id="Text Box 19" o:spid="_x0000_s1058" type="#_x0000_t202" style="position:absolute;top:476;width:11906;height:13335;visibility:visible;mso-wrap-style:square;v-text-anchor:top" o:gfxdata="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" filled="f" stroked="f" strokeweight=".5pt">
+                <v:group id="Group 21" o:spid="_x0000_s1044" style="position:absolute;left:34194;top:15335;width:11907;height:13811" coordsize="11906,13811" o:gfxdata="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">
+                  <v:line id="Straight Connector 18" o:spid="_x0000_s1045" style="position:absolute;visibility:visible;mso-wrap-style:square" from="0,3333" to="11906,3333" o:connectortype="straight" o:gfxdata="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" strokecolor="black [3213]" strokeweight="1.5pt"/>
+                  <v:group id="Group 20" o:spid="_x0000_s1046" style="position:absolute;width:11906;height:13811" coordsize="11906,13811" o:gfxdata="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">
+                    <v:roundrect id="Rounded Rectangle 17" o:spid="_x0000_s1047" style="position:absolute;width:11906;height:11525;visibility:visible;mso-wrap-style:square;v-text-anchor:middle" arcsize="10923f" o:gfxdata="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" filled="f" strokecolor="black [3213]" strokeweight="1.5pt"/>
+                    <v:shape id="Text Box 19" o:spid="_x0000_s1048" type="#_x0000_t202" style="position:absolute;top:476;width:11906;height:13335;visibility:visible;mso-wrap-style:square;v-text-anchor:top" o:gfxdata="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" filled="f" stroked="f" strokeweight=".5pt">
                       <v:textbox>
                         <w:txbxContent>
                           <w:p>
@@ -2290,11 +1493,11 @@
                     </v:shape>
                   </v:group>
                 </v:group>
-                <v:group id="Group 22" o:spid="_x0000_s1059" style="position:absolute;left:33337;top:32385;width:11906;height:14763" coordsize="11906,14763" o:gfxdata="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">
-                  <v:line id="Straight Connector 23" o:spid="_x0000_s1060" style="position:absolute;visibility:visible;mso-wrap-style:square" from="0,3333" to="11906,3333" o:connectortype="straight" o:gfxdata="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" strokecolor="black [3213]" strokeweight="1.5pt"/>
-                  <v:group id="Group 24" o:spid="_x0000_s1061" style="position:absolute;width:11906;height:14763" coordsize="11906,14763" o:gfxdata="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">
-                    <v:roundrect id="Rounded Rectangle 25" o:spid="_x0000_s1062" style="position:absolute;width:11906;height:14763;visibility:visible;mso-wrap-style:square;v-text-anchor:middle" arcsize="10923f" o:gfxdata="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" filled="f" strokecolor="black [3213]" strokeweight="1.5pt"/>
-                    <v:shape id="Text Box 26" o:spid="_x0000_s1063" type="#_x0000_t202" style="position:absolute;top:476;width:11906;height:13335;visibility:visible;mso-wrap-style:square;v-text-anchor:top" o:gfxdata="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" filled="f" stroked="f" strokeweight=".5pt">
+                <v:group id="Group 22" o:spid="_x0000_s1049" style="position:absolute;left:33337;top:32385;width:11906;height:14763" coordsize="11906,14763" o:gfxdata="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">
+                  <v:line id="Straight Connector 23" o:spid="_x0000_s1050" style="position:absolute;visibility:visible;mso-wrap-style:square" from="0,3333" to="11906,3333" o:connectortype="straight" o:gfxdata="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" strokecolor="black [3213]" strokeweight="1.5pt"/>
+                  <v:group id="Group 24" o:spid="_x0000_s1051" style="position:absolute;width:11906;height:14763" coordsize="11906,14763" o:gfxdata="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">
+                    <v:roundrect id="Rounded Rectangle 25" o:spid="_x0000_s1052" style="position:absolute;width:11906;height:14763;visibility:visible;mso-wrap-style:square;v-text-anchor:middle" arcsize="10923f" o:gfxdata="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" filled="f" strokecolor="black [3213]" strokeweight="1.5pt"/>
+                    <v:shape id="Text Box 26" o:spid="_x0000_s1053" type="#_x0000_t202" style="position:absolute;top:476;width:11906;height:13335;visibility:visible;mso-wrap-style:square;v-text-anchor:top" o:gfxdata="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" filled="f" stroked="f" strokeweight=".5pt">
                       <v:textbox>
                         <w:txbxContent>
                           <w:p>
@@ -2338,9 +1541,9 @@
                     </v:shape>
                   </v:group>
                 </v:group>
-                <v:group id="Group 32" o:spid="_x0000_s1064" style="position:absolute;left:34194;width:11907;height:7658" coordsize="11906,14763" o:gfxdata="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">
-                  <v:roundrect id="Rounded Rectangle 30" o:spid="_x0000_s1065" style="position:absolute;width:11906;height:14763;visibility:visible;mso-wrap-style:square;v-text-anchor:middle" arcsize="10923f" o:gfxdata="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" filled="f" strokecolor="black [3213]" strokeweight="1.5pt"/>
-                  <v:shape id="Text Box 31" o:spid="_x0000_s1066" type="#_x0000_t202" style="position:absolute;top:5354;width:11906;height:5846;visibility:visible;mso-wrap-style:square;v-text-anchor:top" o:gfxdata="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" filled="f" stroked="f" strokeweight=".5pt">
+                <v:group id="Group 32" o:spid="_x0000_s1054" style="position:absolute;left:34194;width:11907;height:7658" coordsize="11906,14763" o:gfxdata="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">
+                  <v:roundrect id="Rounded Rectangle 30" o:spid="_x0000_s1055" style="position:absolute;width:11906;height:14763;visibility:visible;mso-wrap-style:square;v-text-anchor:middle" arcsize="10923f" o:gfxdata="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" filled="f" strokecolor="black [3213]" strokeweight="1.5pt"/>
+                  <v:shape id="Text Box 31" o:spid="_x0000_s1056" type="#_x0000_t202" style="position:absolute;top:5354;width:11906;height:5846;visibility:visible;mso-wrap-style:square;v-text-anchor:top" o:gfxdata="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" filled="f" stroked="f" strokeweight=".5pt">
                     <v:textbox>
                       <w:txbxContent>
                         <w:p>
@@ -2355,20 +1558,1071 @@
                     </v:textbox>
                   </v:shape>
                 </v:group>
-                <v:shape id="Straight Arrow Connector 33" o:spid="_x0000_s1067" type="#_x0000_t32" style="position:absolute;left:11144;top:20859;width:6667;height:0;visibility:visible;mso-wrap-style:square" o:connectortype="straight" o:gfxdata="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" strokecolor="black [3213]">
+                <v:shape id="Straight Arrow Connector 33" o:spid="_x0000_s1057" type="#_x0000_t32" style="position:absolute;left:11144;top:20859;width:6667;height:0;visibility:visible;mso-wrap-style:square" o:connectortype="straight" o:gfxdata="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" strokecolor="black [3213]">
                   <v:stroke endarrow="open"/>
                 </v:shape>
-                <v:shape id="Straight Arrow Connector 34" o:spid="_x0000_s1068" type="#_x0000_t32" style="position:absolute;left:11144;top:21526;width:3810;height:5429;visibility:visible;mso-wrap-style:square" o:connectortype="straight" o:gfxdata="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" strokecolor="black [3213]">
+                <v:shape id="Straight Arrow Connector 34" o:spid="_x0000_s1058" type="#_x0000_t32" style="position:absolute;left:11144;top:21526;width:3810;height:5429;visibility:visible;mso-wrap-style:square" o:connectortype="straight" o:gfxdata="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" strokecolor="black [3213]">
                   <v:stroke endarrow="open"/>
                 </v:shape>
-                <v:shape id="Straight Arrow Connector 35" o:spid="_x0000_s1069" type="#_x0000_t32" style="position:absolute;left:24384;top:3905;width:9810;height:8191;flip:y;visibility:visible;mso-wrap-style:square" o:connectortype="straight" o:gfxdata="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" strokecolor="black [3213]">
+                <v:shape id="Straight Arrow Connector 35" o:spid="_x0000_s1059" type="#_x0000_t32" style="position:absolute;left:24384;top:3905;width:9810;height:8191;flip:y;visibility:visible;mso-wrap-style:square" o:connectortype="straight" o:gfxdata="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" strokecolor="black [3213]">
                   <v:stroke endarrow="open"/>
                 </v:shape>
-                <v:shape id="Straight Arrow Connector 36" o:spid="_x0000_s1070" type="#_x0000_t32" style="position:absolute;left:29337;top:20955;width:4857;height:0;visibility:visible;mso-wrap-style:square" o:connectortype="straight" o:gfxdata="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" strokecolor="black [3213]">
+                <v:shape id="Straight Arrow Connector 36" o:spid="_x0000_s1060" type="#_x0000_t32" style="position:absolute;left:29337;top:20955;width:4857;height:0;visibility:visible;mso-wrap-style:square" o:connectortype="straight" o:gfxdata="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" strokecolor="black [3213]">
                   <v:stroke endarrow="open"/>
                 </v:shape>
-                <v:shape id="Straight Arrow Connector 37" o:spid="_x0000_s1071" type="#_x0000_t32" style="position:absolute;left:20669;top:30670;width:12668;height:9906;visibility:visible;mso-wrap-style:square" o:connectortype="straight" o:gfxdata="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" strokecolor="black [3213]">
+                <v:shape id="Straight Arrow Connector 37" o:spid="_x0000_s1061" type="#_x0000_t32" style="position:absolute;left:20669;top:30670;width:12668;height:9906;visibility:visible;mso-wrap-style:square" o:connectortype="straight" o:gfxdata="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" strokecolor="black [3213]">
                   <v:stroke endarrow="open"/>
+                </v:shape>
+              </v:group>
+            </w:pict>
+          </mc:Fallback>
+        </mc:AlternateContent>
+      </w:r>
+      <w:r>
+        <w:rPr>
+          <w:noProof/>
+          <w:lang w:eastAsia="en-GB"/>
+        </w:rPr>
+        <mc:AlternateContent>
+          <mc:Choice Requires="wps">
+            <w:drawing>
+              <wp:anchor distT="0" distB="0" distL="114300" distR="114300" simplePos="0" relativeHeight="251707392" behindDoc="0" locked="0" layoutInCell="1" allowOverlap="1" wp14:anchorId="4962F21E" wp14:editId="73EF328D">
+                <wp:simplePos x="0" y="0"/>
+                <wp:positionH relativeFrom="column">
+                  <wp:posOffset>2343150</wp:posOffset>
+                </wp:positionH>
+                <wp:positionV relativeFrom="paragraph">
+                  <wp:posOffset>2419350</wp:posOffset>
+                </wp:positionV>
+                <wp:extent cx="438150" cy="304800"/>
+                <wp:effectExtent l="0" t="0" r="0" b="0"/>
+                <wp:wrapNone/>
+                <wp:docPr id="60" name="Text Box 60"/>
+                <wp:cNvGraphicFramePr/>
+                <a:graphic xmlns:a="http://schemas.openxmlformats.org/drawingml/2006/main">
+                  <a:graphicData uri="http://schemas.microsoft.com/office/word/2010/wordprocessingShape">
+                    <wps:wsp>
+                      <wps:cNvSpPr txBox="1"/>
+                      <wps:spPr>
+                        <a:xfrm>
+                          <a:off x="0" y="0"/>
+                          <a:ext cx="438150" cy="304800"/>
+                        </a:xfrm>
+                        <a:prstGeom prst="rect">
+                          <a:avLst/>
+                        </a:prstGeom>
+                        <a:noFill/>
+                        <a:ln w="6350">
+                          <a:noFill/>
+                        </a:ln>
+                        <a:effectLst/>
+                      </wps:spPr>
+                      <wps:style>
+                        <a:lnRef idx="0">
+                          <a:schemeClr val="accent1"/>
+                        </a:lnRef>
+                        <a:fillRef idx="0">
+                          <a:schemeClr val="accent1"/>
+                        </a:fillRef>
+                        <a:effectRef idx="0">
+                          <a:schemeClr val="accent1"/>
+                        </a:effectRef>
+                        <a:fontRef idx="minor">
+                          <a:schemeClr val="dk1"/>
+                        </a:fontRef>
+                      </wps:style>
+                      <wps:txbx>
+                        <w:txbxContent>
+                          <w:p>
+                            <w:r>
+                              <w:t>Yes</w:t>
+                            </w:r>
+                          </w:p>
+                        </w:txbxContent>
+                      </wps:txbx>
+                      <wps:bodyPr rot="0" spcFirstLastPara="0" vertOverflow="overflow" horzOverflow="overflow" vert="horz" wrap="square" lIns="91440" tIns="45720" rIns="91440" bIns="45720" numCol="1" spcCol="0" rtlCol="0" fromWordArt="0" anchor="t" anchorCtr="0" forceAA="0" compatLnSpc="1">
+                        <a:prstTxWarp prst="textNoShape">
+                          <a:avLst/>
+                        </a:prstTxWarp>
+                        <a:noAutofit/>
+                      </wps:bodyPr>
+                    </wps:wsp>
+                  </a:graphicData>
+                </a:graphic>
+                <wp14:sizeRelH relativeFrom="margin">
+                  <wp14:pctWidth>0</wp14:pctWidth>
+                </wp14:sizeRelH>
+              </wp:anchor>
+            </w:drawing>
+          </mc:Choice>
+          <mc:Fallback>
+            <w:pict>
+              <v:shape id="Text Box 60" o:spid="_x0000_s1062" type="#_x0000_t202" style="position:absolute;margin-left:184.5pt;margin-top:190.5pt;width:34.5pt;height:24pt;z-index:251707392;visibility:visible;mso-wrap-style:square;mso-width-percent:0;mso-wrap-distance-left:9pt;mso-wrap-distance-top:0;mso-wrap-distance-right:9pt;mso-wrap-distance-bottom:0;mso-position-horizontal:absolute;mso-position-horizontal-relative:text;mso-position-vertical:absolute;mso-position-vertical-relative:text;mso-width-percent:0;mso-width-relative:margin;v-text-anchor:top" o:gfxdata="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" filled="f" stroked="f" strokeweight=".5pt">
+                <v:textbox>
+                  <w:txbxContent>
+                    <w:p>
+                      <w:r>
+                        <w:t>Yes</w:t>
+                      </w:r>
+                    </w:p>
+                  </w:txbxContent>
+                </v:textbox>
+              </v:shape>
+            </w:pict>
+          </mc:Fallback>
+        </mc:AlternateContent>
+      </w:r>
+      <w:r>
+        <w:rPr>
+          <w:noProof/>
+          <w:lang w:eastAsia="en-GB"/>
+        </w:rPr>
+        <mc:AlternateContent>
+          <mc:Choice Requires="wps">
+            <w:drawing>
+              <wp:anchor distT="0" distB="0" distL="114300" distR="114300" simplePos="0" relativeHeight="251705344" behindDoc="0" locked="0" layoutInCell="1" allowOverlap="1" wp14:anchorId="3A733A44" wp14:editId="718F23E2">
+                <wp:simplePos x="0" y="0"/>
+                <wp:positionH relativeFrom="column">
+                  <wp:posOffset>1952625</wp:posOffset>
+                </wp:positionH>
+                <wp:positionV relativeFrom="paragraph">
+                  <wp:posOffset>3819525</wp:posOffset>
+                </wp:positionV>
+                <wp:extent cx="438150" cy="304800"/>
+                <wp:effectExtent l="0" t="0" r="0" b="0"/>
+                <wp:wrapNone/>
+                <wp:docPr id="59" name="Text Box 59"/>
+                <wp:cNvGraphicFramePr/>
+                <a:graphic xmlns:a="http://schemas.openxmlformats.org/drawingml/2006/main">
+                  <a:graphicData uri="http://schemas.microsoft.com/office/word/2010/wordprocessingShape">
+                    <wps:wsp>
+                      <wps:cNvSpPr txBox="1"/>
+                      <wps:spPr>
+                        <a:xfrm>
+                          <a:off x="0" y="0"/>
+                          <a:ext cx="438150" cy="304800"/>
+                        </a:xfrm>
+                        <a:prstGeom prst="rect">
+                          <a:avLst/>
+                        </a:prstGeom>
+                        <a:noFill/>
+                        <a:ln w="6350">
+                          <a:noFill/>
+                        </a:ln>
+                        <a:effectLst/>
+                      </wps:spPr>
+                      <wps:style>
+                        <a:lnRef idx="0">
+                          <a:schemeClr val="accent1"/>
+                        </a:lnRef>
+                        <a:fillRef idx="0">
+                          <a:schemeClr val="accent1"/>
+                        </a:fillRef>
+                        <a:effectRef idx="0">
+                          <a:schemeClr val="accent1"/>
+                        </a:effectRef>
+                        <a:fontRef idx="minor">
+                          <a:schemeClr val="dk1"/>
+                        </a:fontRef>
+                      </wps:style>
+                      <wps:txbx>
+                        <w:txbxContent>
+                          <w:p>
+                            <w:r>
+                              <w:t>Yes</w:t>
+                            </w:r>
+                          </w:p>
+                        </w:txbxContent>
+                      </wps:txbx>
+                      <wps:bodyPr rot="0" spcFirstLastPara="0" vertOverflow="overflow" horzOverflow="overflow" vert="horz" wrap="square" lIns="91440" tIns="45720" rIns="91440" bIns="45720" numCol="1" spcCol="0" rtlCol="0" fromWordArt="0" anchor="t" anchorCtr="0" forceAA="0" compatLnSpc="1">
+                        <a:prstTxWarp prst="textNoShape">
+                          <a:avLst/>
+                        </a:prstTxWarp>
+                        <a:noAutofit/>
+                      </wps:bodyPr>
+                    </wps:wsp>
+                  </a:graphicData>
+                </a:graphic>
+                <wp14:sizeRelH relativeFrom="margin">
+                  <wp14:pctWidth>0</wp14:pctWidth>
+                </wp14:sizeRelH>
+              </wp:anchor>
+            </w:drawing>
+          </mc:Choice>
+          <mc:Fallback>
+            <w:pict>
+              <v:shape id="Text Box 59" o:spid="_x0000_s1063" type="#_x0000_t202" style="position:absolute;margin-left:153.75pt;margin-top:300.75pt;width:34.5pt;height:24pt;z-index:251705344;visibility:visible;mso-wrap-style:square;mso-width-percent:0;mso-wrap-distance-left:9pt;mso-wrap-distance-top:0;mso-wrap-distance-right:9pt;mso-wrap-distance-bottom:0;mso-position-horizontal:absolute;mso-position-horizontal-relative:text;mso-position-vertical:absolute;mso-position-vertical-relative:text;mso-width-percent:0;mso-width-relative:margin;v-text-anchor:top" o:gfxdata="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" filled="f" stroked="f" strokeweight=".5pt">
+                <v:textbox>
+                  <w:txbxContent>
+                    <w:p>
+                      <w:r>
+                        <w:t>Yes</w:t>
+                      </w:r>
+                    </w:p>
+                  </w:txbxContent>
+                </v:textbox>
+              </v:shape>
+            </w:pict>
+          </mc:Fallback>
+        </mc:AlternateContent>
+      </w:r>
+      <w:r>
+        <w:rPr>
+          <w:noProof/>
+          <w:lang w:eastAsia="en-GB"/>
+        </w:rPr>
+        <mc:AlternateContent>
+          <mc:Choice Requires="wpg">
+            <w:drawing>
+              <wp:anchor distT="0" distB="0" distL="114300" distR="114300" simplePos="0" relativeHeight="251695104" behindDoc="0" locked="0" layoutInCell="1" allowOverlap="1" wp14:anchorId="1B60857F" wp14:editId="60EE1E4B">
+                <wp:simplePos x="0" y="0"/>
+                <wp:positionH relativeFrom="column">
+                  <wp:posOffset>6858000</wp:posOffset>
+                </wp:positionH>
+                <wp:positionV relativeFrom="paragraph">
+                  <wp:posOffset>1181100</wp:posOffset>
+                </wp:positionV>
+                <wp:extent cx="1152525" cy="723900"/>
+                <wp:effectExtent l="0" t="0" r="28575" b="19050"/>
+                <wp:wrapNone/>
+                <wp:docPr id="46" name="Group 46"/>
+                <wp:cNvGraphicFramePr/>
+                <a:graphic xmlns:a="http://schemas.openxmlformats.org/drawingml/2006/main">
+                  <a:graphicData uri="http://schemas.microsoft.com/office/word/2010/wordprocessingGroup">
+                    <wpg:wgp>
+                      <wpg:cNvGrpSpPr/>
+                      <wpg:grpSpPr>
+                        <a:xfrm>
+                          <a:off x="0" y="0"/>
+                          <a:ext cx="1152525" cy="723900"/>
+                          <a:chOff x="0" y="0"/>
+                          <a:chExt cx="1152525" cy="723900"/>
+                        </a:xfrm>
+                      </wpg:grpSpPr>
+                      <wps:wsp>
+                        <wps:cNvPr id="47" name="Diamond 47"/>
+                        <wps:cNvSpPr/>
+                        <wps:spPr>
+                          <a:xfrm>
+                            <a:off x="0" y="0"/>
+                            <a:ext cx="1152525" cy="723900"/>
+                          </a:xfrm>
+                          <a:prstGeom prst="diamond">
+                            <a:avLst/>
+                          </a:prstGeom>
+                          <a:noFill/>
+                          <a:ln w="19050">
+                            <a:solidFill>
+                              <a:schemeClr val="tx1"/>
+                            </a:solidFill>
+                          </a:ln>
+                        </wps:spPr>
+                        <wps:style>
+                          <a:lnRef idx="2">
+                            <a:schemeClr val="accent1">
+                              <a:shade val="50000"/>
+                            </a:schemeClr>
+                          </a:lnRef>
+                          <a:fillRef idx="1">
+                            <a:schemeClr val="accent1"/>
+                          </a:fillRef>
+                          <a:effectRef idx="0">
+                            <a:schemeClr val="accent1"/>
+                          </a:effectRef>
+                          <a:fontRef idx="minor">
+                            <a:schemeClr val="lt1"/>
+                          </a:fontRef>
+                        </wps:style>
+                        <wps:bodyPr rot="0" spcFirstLastPara="0" vertOverflow="overflow" horzOverflow="overflow" vert="horz" wrap="square" lIns="91440" tIns="45720" rIns="91440" bIns="45720" numCol="1" spcCol="0" rtlCol="0" fromWordArt="0" anchor="ctr" anchorCtr="0" forceAA="0" compatLnSpc="1">
+                          <a:prstTxWarp prst="textNoShape">
+                            <a:avLst/>
+                          </a:prstTxWarp>
+                          <a:noAutofit/>
+                        </wps:bodyPr>
+                      </wps:wsp>
+                      <wps:wsp>
+                        <wps:cNvPr id="48" name="Text Box 48"/>
+                        <wps:cNvSpPr txBox="1"/>
+                        <wps:spPr>
+                          <a:xfrm>
+                            <a:off x="85725" y="219075"/>
+                            <a:ext cx="1000125" cy="314325"/>
+                          </a:xfrm>
+                          <a:prstGeom prst="rect">
+                            <a:avLst/>
+                          </a:prstGeom>
+                          <a:noFill/>
+                          <a:ln w="6350">
+                            <a:noFill/>
+                          </a:ln>
+                          <a:effectLst/>
+                        </wps:spPr>
+                        <wps:style>
+                          <a:lnRef idx="0">
+                            <a:schemeClr val="accent1"/>
+                          </a:lnRef>
+                          <a:fillRef idx="0">
+                            <a:schemeClr val="accent1"/>
+                          </a:fillRef>
+                          <a:effectRef idx="0">
+                            <a:schemeClr val="accent1"/>
+                          </a:effectRef>
+                          <a:fontRef idx="minor">
+                            <a:schemeClr val="dk1"/>
+                          </a:fontRef>
+                        </wps:style>
+                        <wps:txbx>
+                          <w:txbxContent>
+                            <w:p>
+                              <w:pPr>
+                                <w:jc w:val="center"/>
+                              </w:pPr>
+                              <w:r>
+                                <w:t>Comment</w:t>
+                              </w:r>
+                            </w:p>
+                            <w:p/>
+                          </w:txbxContent>
+                        </wps:txbx>
+                        <wps:bodyPr rot="0" spcFirstLastPara="0" vertOverflow="overflow" horzOverflow="overflow" vert="horz" wrap="square" lIns="91440" tIns="45720" rIns="91440" bIns="45720" numCol="1" spcCol="0" rtlCol="0" fromWordArt="0" anchor="ctr" anchorCtr="0" forceAA="0" compatLnSpc="1">
+                          <a:prstTxWarp prst="textNoShape">
+                            <a:avLst/>
+                          </a:prstTxWarp>
+                          <a:noAutofit/>
+                        </wps:bodyPr>
+                      </wps:wsp>
+                    </wpg:wgp>
+                  </a:graphicData>
+                </a:graphic>
+              </wp:anchor>
+            </w:drawing>
+          </mc:Choice>
+          <mc:Fallback>
+            <w:pict>
+              <v:group id="Group 46" o:spid="_x0000_s1064" style="position:absolute;margin-left:540pt;margin-top:93pt;width:90.75pt;height:57pt;z-index:251695104" coordsize="11525,7239" o:gfxdata="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">
+                <v:shape id="Diamond 47" o:spid="_x0000_s1065" type="#_x0000_t4" style="position:absolute;width:11525;height:7239;visibility:visible;mso-wrap-style:square;v-text-anchor:middle" o:gfxdata="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" filled="f" strokecolor="black [3213]" strokeweight="1.5pt"/>
+                <v:shape id="Text Box 48" o:spid="_x0000_s1066" type="#_x0000_t202" style="position:absolute;left:857;top:2190;width:10001;height:3144;visibility:visible;mso-wrap-style:square;v-text-anchor:middle" o:gfxdata="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" filled="f" stroked="f" strokeweight=".5pt">
+                  <v:textbox>
+                    <w:txbxContent>
+                      <w:p>
+                        <w:pPr>
+                          <w:jc w:val="center"/>
+                        </w:pPr>
+                        <w:r>
+                          <w:t>Comment</w:t>
+                        </w:r>
+                      </w:p>
+                      <w:p/>
+                    </w:txbxContent>
+                  </v:textbox>
+                </v:shape>
+              </v:group>
+            </w:pict>
+          </mc:Fallback>
+        </mc:AlternateContent>
+      </w:r>
+      <w:r>
+        <w:rPr>
+          <w:noProof/>
+          <w:lang w:eastAsia="en-GB"/>
+        </w:rPr>
+        <mc:AlternateContent>
+          <mc:Choice Requires="wpg">
+            <w:drawing>
+              <wp:anchor distT="0" distB="0" distL="114300" distR="114300" simplePos="0" relativeHeight="251698176" behindDoc="0" locked="0" layoutInCell="1" allowOverlap="1" wp14:anchorId="2A0D1630" wp14:editId="5318FB57">
+                <wp:simplePos x="0" y="0"/>
+                <wp:positionH relativeFrom="column">
+                  <wp:posOffset>4895850</wp:posOffset>
+                </wp:positionH>
+                <wp:positionV relativeFrom="paragraph">
+                  <wp:posOffset>4512945</wp:posOffset>
+                </wp:positionV>
+                <wp:extent cx="1381125" cy="937260"/>
+                <wp:effectExtent l="0" t="0" r="28575" b="15240"/>
+                <wp:wrapNone/>
+                <wp:docPr id="54" name="Group 54"/>
+                <wp:cNvGraphicFramePr/>
+                <a:graphic xmlns:a="http://schemas.openxmlformats.org/drawingml/2006/main">
+                  <a:graphicData uri="http://schemas.microsoft.com/office/word/2010/wordprocessingGroup">
+                    <wpg:wgp>
+                      <wpg:cNvGrpSpPr/>
+                      <wpg:grpSpPr>
+                        <a:xfrm>
+                          <a:off x="0" y="0"/>
+                          <a:ext cx="1381125" cy="937260"/>
+                          <a:chOff x="0" y="0"/>
+                          <a:chExt cx="1381125" cy="937260"/>
+                        </a:xfrm>
+                      </wpg:grpSpPr>
+                      <wps:wsp>
+                        <wps:cNvPr id="52" name="Bevel 52"/>
+                        <wps:cNvSpPr/>
+                        <wps:spPr>
+                          <a:xfrm>
+                            <a:off x="0" y="0"/>
+                            <a:ext cx="1381125" cy="937260"/>
+                          </a:xfrm>
+                          <a:prstGeom prst="bevel">
+                            <a:avLst/>
+                          </a:prstGeom>
+                          <a:noFill/>
+                          <a:ln w="19050">
+                            <a:solidFill>
+                              <a:schemeClr val="tx1"/>
+                            </a:solidFill>
+                          </a:ln>
+                        </wps:spPr>
+                        <wps:style>
+                          <a:lnRef idx="2">
+                            <a:schemeClr val="accent1">
+                              <a:shade val="50000"/>
+                            </a:schemeClr>
+                          </a:lnRef>
+                          <a:fillRef idx="1">
+                            <a:schemeClr val="accent1"/>
+                          </a:fillRef>
+                          <a:effectRef idx="0">
+                            <a:schemeClr val="accent1"/>
+                          </a:effectRef>
+                          <a:fontRef idx="minor">
+                            <a:schemeClr val="lt1"/>
+                          </a:fontRef>
+                        </wps:style>
+                        <wps:bodyPr rot="0" spcFirstLastPara="0" vertOverflow="overflow" horzOverflow="overflow" vert="horz" wrap="square" lIns="91440" tIns="45720" rIns="91440" bIns="45720" numCol="1" spcCol="0" rtlCol="0" fromWordArt="0" anchor="ctr" anchorCtr="0" forceAA="0" compatLnSpc="1">
+                          <a:prstTxWarp prst="textNoShape">
+                            <a:avLst/>
+                          </a:prstTxWarp>
+                          <a:noAutofit/>
+                        </wps:bodyPr>
+                      </wps:wsp>
+                      <wps:wsp>
+                        <wps:cNvPr id="53" name="Text Box 53"/>
+                        <wps:cNvSpPr txBox="1"/>
+                        <wps:spPr>
+                          <a:xfrm>
+                            <a:off x="95250" y="352425"/>
+                            <a:ext cx="1190625" cy="302895"/>
+                          </a:xfrm>
+                          <a:prstGeom prst="rect">
+                            <a:avLst/>
+                          </a:prstGeom>
+                          <a:noFill/>
+                          <a:ln w="6350">
+                            <a:noFill/>
+                          </a:ln>
+                          <a:effectLst/>
+                        </wps:spPr>
+                        <wps:style>
+                          <a:lnRef idx="0">
+                            <a:schemeClr val="accent1"/>
+                          </a:lnRef>
+                          <a:fillRef idx="0">
+                            <a:schemeClr val="accent1"/>
+                          </a:fillRef>
+                          <a:effectRef idx="0">
+                            <a:schemeClr val="accent1"/>
+                          </a:effectRef>
+                          <a:fontRef idx="minor">
+                            <a:schemeClr val="dk1"/>
+                          </a:fontRef>
+                        </wps:style>
+                        <wps:txbx>
+                          <w:txbxContent>
+                            <w:p>
+                              <w:pPr>
+                                <w:jc w:val="center"/>
+                              </w:pPr>
+                              <w:r>
+                                <w:t>Artwork</w:t>
+                              </w:r>
+                            </w:p>
+                          </w:txbxContent>
+                        </wps:txbx>
+                        <wps:bodyPr rot="0" spcFirstLastPara="0" vertOverflow="overflow" horzOverflow="overflow" vert="horz" wrap="square" lIns="91440" tIns="45720" rIns="91440" bIns="45720" numCol="1" spcCol="0" rtlCol="0" fromWordArt="0" anchor="t" anchorCtr="0" forceAA="0" compatLnSpc="1">
+                          <a:prstTxWarp prst="textNoShape">
+                            <a:avLst/>
+                          </a:prstTxWarp>
+                          <a:noAutofit/>
+                        </wps:bodyPr>
+                      </wps:wsp>
+                    </wpg:wgp>
+                  </a:graphicData>
+                </a:graphic>
+              </wp:anchor>
+            </w:drawing>
+          </mc:Choice>
+          <mc:Fallback>
+            <w:pict>
+              <v:group id="Group 54" o:spid="_x0000_s1067" style="position:absolute;margin-left:385.5pt;margin-top:355.35pt;width:108.75pt;height:73.8pt;z-index:251698176" coordsize="13811,9372" o:gfxdata="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">
+                <v:shapetype id="_x0000_t84" coordsize="21600,21600" o:spt="84" adj="2700" path="m,l,21600r21600,l21600,xem@0@0nfl@0@2@1@2@1@0xem,nfl@0@0em,21600nfl@0@2em21600,21600nfl@1@2em21600,nfl@1@0e">
+                  <v:stroke joinstyle="miter"/>
+                  <v:formulas>
+                    <v:f eqn="val #0"/>
+                    <v:f eqn="sum width 0 #0"/>
+                    <v:f eqn="sum height 0 #0"/>
+                    <v:f eqn="prod width 1 2"/>
+                    <v:f eqn="prod height 1 2"/>
+                    <v:f eqn="prod #0 1 2"/>
+                    <v:f eqn="prod #0 3 2"/>
+                    <v:f eqn="sum @1 @5 0"/>
+                    <v:f eqn="sum @2 @5 0"/>
+                  </v:formulas>
+                  <v:path o:extrusionok="f" limo="10800,10800" o:connecttype="custom" o:connectlocs="0,@4;@0,@4;@3,21600;@3,@2;21600,@4;@1,@4;@3,0;@3,@0" textboxrect="@0,@0,@1,@2"/>
+                  <v:handles>
+                    <v:h position="#0,topLeft" switch="" xrange="0,10800"/>
+                  </v:handles>
+                  <o:complex v:ext="view"/>
+                </v:shapetype>
+                <v:shape id="Bevel 52" o:spid="_x0000_s1068" type="#_x0000_t84" style="position:absolute;width:13811;height:9372;visibility:visible;mso-wrap-style:square;v-text-anchor:middle" o:gfxdata="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" filled="f" strokecolor="black [3213]" strokeweight="1.5pt"/>
+                <v:shape id="Text Box 53" o:spid="_x0000_s1069" type="#_x0000_t202" style="position:absolute;left:952;top:3524;width:11906;height:3029;visibility:visible;mso-wrap-style:square;v-text-anchor:top" o:gfxdata="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" filled="f" stroked="f" strokeweight=".5pt">
+                  <v:textbox>
+                    <w:txbxContent>
+                      <w:p>
+                        <w:pPr>
+                          <w:jc w:val="center"/>
+                        </w:pPr>
+                        <w:r>
+                          <w:t>Artwork</w:t>
+                        </w:r>
+                      </w:p>
+                    </w:txbxContent>
+                  </v:textbox>
+                </v:shape>
+              </v:group>
+            </w:pict>
+          </mc:Fallback>
+        </mc:AlternateContent>
+      </w:r>
+      <w:r>
+        <w:rPr>
+          <w:noProof/>
+          <w:lang w:eastAsia="en-GB"/>
+        </w:rPr>
+        <mc:AlternateContent>
+          <mc:Choice Requires="wps">
+            <w:drawing>
+              <wp:anchor distT="0" distB="0" distL="114300" distR="114300" simplePos="0" relativeHeight="251704320" behindDoc="0" locked="0" layoutInCell="1" allowOverlap="1" wp14:anchorId="006F1286" wp14:editId="402650F5">
+                <wp:simplePos x="0" y="0"/>
+                <wp:positionH relativeFrom="column">
+                  <wp:posOffset>5562600</wp:posOffset>
+                </wp:positionH>
+                <wp:positionV relativeFrom="paragraph">
+                  <wp:posOffset>3924300</wp:posOffset>
+                </wp:positionV>
+                <wp:extent cx="0" cy="581025"/>
+                <wp:effectExtent l="95250" t="0" r="57150" b="66675"/>
+                <wp:wrapNone/>
+                <wp:docPr id="58" name="Straight Arrow Connector 58"/>
+                <wp:cNvGraphicFramePr/>
+                <a:graphic xmlns:a="http://schemas.openxmlformats.org/drawingml/2006/main">
+                  <a:graphicData uri="http://schemas.microsoft.com/office/word/2010/wordprocessingShape">
+                    <wps:wsp>
+                      <wps:cNvCnPr/>
+                      <wps:spPr>
+                        <a:xfrm>
+                          <a:off x="0" y="0"/>
+                          <a:ext cx="0" cy="581025"/>
+                        </a:xfrm>
+                        <a:prstGeom prst="straightConnector1">
+                          <a:avLst/>
+                        </a:prstGeom>
+                        <a:ln>
+                          <a:solidFill>
+                            <a:schemeClr val="tx1"/>
+                          </a:solidFill>
+                          <a:tailEnd type="arrow"/>
+                        </a:ln>
+                      </wps:spPr>
+                      <wps:style>
+                        <a:lnRef idx="1">
+                          <a:schemeClr val="accent1"/>
+                        </a:lnRef>
+                        <a:fillRef idx="0">
+                          <a:schemeClr val="accent1"/>
+                        </a:fillRef>
+                        <a:effectRef idx="0">
+                          <a:schemeClr val="accent1"/>
+                        </a:effectRef>
+                        <a:fontRef idx="minor">
+                          <a:schemeClr val="tx1"/>
+                        </a:fontRef>
+                      </wps:style>
+                      <wps:bodyPr/>
+                    </wps:wsp>
+                  </a:graphicData>
+                </a:graphic>
+                <wp14:sizeRelH relativeFrom="margin">
+                  <wp14:pctWidth>0</wp14:pctWidth>
+                </wp14:sizeRelH>
+                <wp14:sizeRelV relativeFrom="margin">
+                  <wp14:pctHeight>0</wp14:pctHeight>
+                </wp14:sizeRelV>
+              </wp:anchor>
+            </w:drawing>
+          </mc:Choice>
+          <mc:Fallback>
+            <w:pict>
+              <v:shape id="Straight Arrow Connector 58" o:spid="_x0000_s1026" type="#_x0000_t32" style="position:absolute;margin-left:438pt;margin-top:309pt;width:0;height:45.75pt;z-index:251704320;visibility:visible;mso-wrap-style:square;mso-width-percent:0;mso-height-percent:0;mso-wrap-distance-left:9pt;mso-wrap-distance-top:0;mso-wrap-distance-right:9pt;mso-wrap-distance-bottom:0;mso-position-horizontal:absolute;mso-position-horizontal-relative:text;mso-position-vertical:absolute;mso-position-vertical-relative:text;mso-width-percent:0;mso-height-percent:0;mso-width-relative:margin;mso-height-relative:margin" o:gfxdata="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" strokecolor="black [3213]">
+                <v:stroke endarrow="open"/>
+              </v:shape>
+            </w:pict>
+          </mc:Fallback>
+        </mc:AlternateContent>
+      </w:r>
+      <w:r>
+        <w:rPr>
+          <w:noProof/>
+          <w:lang w:eastAsia="en-GB"/>
+        </w:rPr>
+        <mc:AlternateContent>
+          <mc:Choice Requires="wps">
+            <w:drawing>
+              <wp:anchor distT="0" distB="0" distL="114300" distR="114300" simplePos="0" relativeHeight="251700224" behindDoc="0" locked="0" layoutInCell="1" allowOverlap="1" wp14:anchorId="18FC9C47" wp14:editId="2E04037F">
+                <wp:simplePos x="0" y="0"/>
+                <wp:positionH relativeFrom="column">
+                  <wp:posOffset>5562600</wp:posOffset>
+                </wp:positionH>
+                <wp:positionV relativeFrom="paragraph">
+                  <wp:posOffset>2619375</wp:posOffset>
+                </wp:positionV>
+                <wp:extent cx="0" cy="581025"/>
+                <wp:effectExtent l="95250" t="0" r="57150" b="66675"/>
+                <wp:wrapNone/>
+                <wp:docPr id="56" name="Straight Arrow Connector 56"/>
+                <wp:cNvGraphicFramePr/>
+                <a:graphic xmlns:a="http://schemas.openxmlformats.org/drawingml/2006/main">
+                  <a:graphicData uri="http://schemas.microsoft.com/office/word/2010/wordprocessingShape">
+                    <wps:wsp>
+                      <wps:cNvCnPr/>
+                      <wps:spPr>
+                        <a:xfrm>
+                          <a:off x="0" y="0"/>
+                          <a:ext cx="0" cy="581025"/>
+                        </a:xfrm>
+                        <a:prstGeom prst="straightConnector1">
+                          <a:avLst/>
+                        </a:prstGeom>
+                        <a:ln>
+                          <a:solidFill>
+                            <a:schemeClr val="tx1"/>
+                          </a:solidFill>
+                          <a:tailEnd type="arrow"/>
+                        </a:ln>
+                      </wps:spPr>
+                      <wps:style>
+                        <a:lnRef idx="1">
+                          <a:schemeClr val="accent1"/>
+                        </a:lnRef>
+                        <a:fillRef idx="0">
+                          <a:schemeClr val="accent1"/>
+                        </a:fillRef>
+                        <a:effectRef idx="0">
+                          <a:schemeClr val="accent1"/>
+                        </a:effectRef>
+                        <a:fontRef idx="minor">
+                          <a:schemeClr val="tx1"/>
+                        </a:fontRef>
+                      </wps:style>
+                      <wps:bodyPr/>
+                    </wps:wsp>
+                  </a:graphicData>
+                </a:graphic>
+                <wp14:sizeRelH relativeFrom="margin">
+                  <wp14:pctWidth>0</wp14:pctWidth>
+                </wp14:sizeRelH>
+                <wp14:sizeRelV relativeFrom="margin">
+                  <wp14:pctHeight>0</wp14:pctHeight>
+                </wp14:sizeRelV>
+              </wp:anchor>
+            </w:drawing>
+          </mc:Choice>
+          <mc:Fallback>
+            <w:pict>
+              <v:shape id="Straight Arrow Connector 56" o:spid="_x0000_s1026" type="#_x0000_t32" style="position:absolute;margin-left:438pt;margin-top:206.25pt;width:0;height:45.75pt;z-index:251700224;visibility:visible;mso-wrap-style:square;mso-width-percent:0;mso-height-percent:0;mso-wrap-distance-left:9pt;mso-wrap-distance-top:0;mso-wrap-distance-right:9pt;mso-wrap-distance-bottom:0;mso-position-horizontal:absolute;mso-position-horizontal-relative:text;mso-position-vertical:absolute;mso-position-vertical-relative:text;mso-width-percent:0;mso-height-percent:0;mso-width-relative:margin;mso-height-relative:margin" o:gfxdata="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" strokecolor="black [3213]">
+                <v:stroke endarrow="open"/>
+              </v:shape>
+            </w:pict>
+          </mc:Fallback>
+        </mc:AlternateContent>
+      </w:r>
+      <w:r>
+        <w:rPr>
+          <w:noProof/>
+          <w:lang w:eastAsia="en-GB"/>
+        </w:rPr>
+        <mc:AlternateContent>
+          <mc:Choice Requires="wpg">
+            <w:drawing>
+              <wp:anchor distT="0" distB="0" distL="114300" distR="114300" simplePos="0" relativeHeight="251691008" behindDoc="0" locked="0" layoutInCell="1" allowOverlap="1" wp14:anchorId="6B06DF59" wp14:editId="01B34CBA">
+                <wp:simplePos x="0" y="0"/>
+                <wp:positionH relativeFrom="column">
+                  <wp:posOffset>6867525</wp:posOffset>
+                </wp:positionH>
+                <wp:positionV relativeFrom="paragraph">
+                  <wp:posOffset>2266950</wp:posOffset>
+                </wp:positionV>
+                <wp:extent cx="1152525" cy="723900"/>
+                <wp:effectExtent l="0" t="0" r="28575" b="19050"/>
+                <wp:wrapNone/>
+                <wp:docPr id="42" name="Group 42"/>
+                <wp:cNvGraphicFramePr/>
+                <a:graphic xmlns:a="http://schemas.openxmlformats.org/drawingml/2006/main">
+                  <a:graphicData uri="http://schemas.microsoft.com/office/word/2010/wordprocessingGroup">
+                    <wpg:wgp>
+                      <wpg:cNvGrpSpPr/>
+                      <wpg:grpSpPr>
+                        <a:xfrm>
+                          <a:off x="0" y="0"/>
+                          <a:ext cx="1152525" cy="723900"/>
+                          <a:chOff x="0" y="0"/>
+                          <a:chExt cx="1152525" cy="723900"/>
+                        </a:xfrm>
+                      </wpg:grpSpPr>
+                      <wps:wsp>
+                        <wps:cNvPr id="39" name="Diamond 39"/>
+                        <wps:cNvSpPr/>
+                        <wps:spPr>
+                          <a:xfrm>
+                            <a:off x="0" y="0"/>
+                            <a:ext cx="1152525" cy="723900"/>
+                          </a:xfrm>
+                          <a:prstGeom prst="diamond">
+                            <a:avLst/>
+                          </a:prstGeom>
+                          <a:noFill/>
+                          <a:ln w="19050">
+                            <a:solidFill>
+                              <a:schemeClr val="tx1"/>
+                            </a:solidFill>
+                          </a:ln>
+                        </wps:spPr>
+                        <wps:style>
+                          <a:lnRef idx="2">
+                            <a:schemeClr val="accent1">
+                              <a:shade val="50000"/>
+                            </a:schemeClr>
+                          </a:lnRef>
+                          <a:fillRef idx="1">
+                            <a:schemeClr val="accent1"/>
+                          </a:fillRef>
+                          <a:effectRef idx="0">
+                            <a:schemeClr val="accent1"/>
+                          </a:effectRef>
+                          <a:fontRef idx="minor">
+                            <a:schemeClr val="lt1"/>
+                          </a:fontRef>
+                        </wps:style>
+                        <wps:bodyPr rot="0" spcFirstLastPara="0" vertOverflow="overflow" horzOverflow="overflow" vert="horz" wrap="square" lIns="91440" tIns="45720" rIns="91440" bIns="45720" numCol="1" spcCol="0" rtlCol="0" fromWordArt="0" anchor="ctr" anchorCtr="0" forceAA="0" compatLnSpc="1">
+                          <a:prstTxWarp prst="textNoShape">
+                            <a:avLst/>
+                          </a:prstTxWarp>
+                          <a:noAutofit/>
+                        </wps:bodyPr>
+                      </wps:wsp>
+                      <wps:wsp>
+                        <wps:cNvPr id="40" name="Text Box 40"/>
+                        <wps:cNvSpPr txBox="1"/>
+                        <wps:spPr>
+                          <a:xfrm>
+                            <a:off x="85725" y="219075"/>
+                            <a:ext cx="1000125" cy="314325"/>
+                          </a:xfrm>
+                          <a:prstGeom prst="rect">
+                            <a:avLst/>
+                          </a:prstGeom>
+                          <a:noFill/>
+                          <a:ln w="6350">
+                            <a:noFill/>
+                          </a:ln>
+                          <a:effectLst/>
+                        </wps:spPr>
+                        <wps:style>
+                          <a:lnRef idx="0">
+                            <a:schemeClr val="accent1"/>
+                          </a:lnRef>
+                          <a:fillRef idx="0">
+                            <a:schemeClr val="accent1"/>
+                          </a:fillRef>
+                          <a:effectRef idx="0">
+                            <a:schemeClr val="accent1"/>
+                          </a:effectRef>
+                          <a:fontRef idx="minor">
+                            <a:schemeClr val="dk1"/>
+                          </a:fontRef>
+                        </wps:style>
+                        <wps:txbx>
+                          <w:txbxContent>
+                            <w:p>
+                              <w:pPr>
+                                <w:jc w:val="center"/>
+                              </w:pPr>
+                              <w:r>
+                                <w:t>Rate</w:t>
+                              </w:r>
+                            </w:p>
+                          </w:txbxContent>
+                        </wps:txbx>
+                        <wps:bodyPr rot="0" spcFirstLastPara="0" vertOverflow="overflow" horzOverflow="overflow" vert="horz" wrap="square" lIns="91440" tIns="45720" rIns="91440" bIns="45720" numCol="1" spcCol="0" rtlCol="0" fromWordArt="0" anchor="ctr" anchorCtr="0" forceAA="0" compatLnSpc="1">
+                          <a:prstTxWarp prst="textNoShape">
+                            <a:avLst/>
+                          </a:prstTxWarp>
+                          <a:noAutofit/>
+                        </wps:bodyPr>
+                      </wps:wsp>
+                    </wpg:wgp>
+                  </a:graphicData>
+                </a:graphic>
+              </wp:anchor>
+            </w:drawing>
+          </mc:Choice>
+          <mc:Fallback>
+            <w:pict>
+              <v:group id="Group 42" o:spid="_x0000_s1070" style="position:absolute;margin-left:540.75pt;margin-top:178.5pt;width:90.75pt;height:57pt;z-index:251691008" coordsize="11525,7239" o:gfxdata="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">
+                <v:shape id="Diamond 39" o:spid="_x0000_s1071" type="#_x0000_t4" style="position:absolute;width:11525;height:7239;visibility:visible;mso-wrap-style:square;v-text-anchor:middle" o:gfxdata="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" filled="f" strokecolor="black [3213]" strokeweight="1.5pt"/>
+                <v:shape id="Text Box 40" o:spid="_x0000_s1072" type="#_x0000_t202" style="position:absolute;left:857;top:2190;width:10001;height:3144;visibility:visible;mso-wrap-style:square;v-text-anchor:middle" o:gfxdata="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" filled="f" stroked="f" strokeweight=".5pt">
+                  <v:textbox>
+                    <w:txbxContent>
+                      <w:p>
+                        <w:pPr>
+                          <w:jc w:val="center"/>
+                        </w:pPr>
+                        <w:r>
+                          <w:t>Rate</w:t>
+                        </w:r>
+                      </w:p>
+                    </w:txbxContent>
+                  </v:textbox>
+                </v:shape>
+              </v:group>
+            </w:pict>
+          </mc:Fallback>
+        </mc:AlternateContent>
+      </w:r>
+      <w:r>
+        <w:rPr>
+          <w:noProof/>
+          <w:lang w:eastAsia="en-GB"/>
+        </w:rPr>
+        <mc:AlternateContent>
+          <mc:Choice Requires="wps">
+            <w:drawing>
+              <wp:anchor distT="0" distB="0" distL="114300" distR="114300" simplePos="0" relativeHeight="251702272" behindDoc="0" locked="0" layoutInCell="1" allowOverlap="1" wp14:anchorId="5693248E" wp14:editId="65EE4323">
+                <wp:simplePos x="0" y="0"/>
+                <wp:positionH relativeFrom="column">
+                  <wp:posOffset>4000500</wp:posOffset>
+                </wp:positionH>
+                <wp:positionV relativeFrom="paragraph">
+                  <wp:posOffset>2619375</wp:posOffset>
+                </wp:positionV>
+                <wp:extent cx="2857500" cy="0"/>
+                <wp:effectExtent l="0" t="76200" r="19050" b="114300"/>
+                <wp:wrapNone/>
+                <wp:docPr id="57" name="Straight Arrow Connector 57"/>
+                <wp:cNvGraphicFramePr/>
+                <a:graphic xmlns:a="http://schemas.openxmlformats.org/drawingml/2006/main">
+                  <a:graphicData uri="http://schemas.microsoft.com/office/word/2010/wordprocessingShape">
+                    <wps:wsp>
+                      <wps:cNvCnPr/>
+                      <wps:spPr>
+                        <a:xfrm>
+                          <a:off x="0" y="0"/>
+                          <a:ext cx="2857500" cy="0"/>
+                        </a:xfrm>
+                        <a:prstGeom prst="straightConnector1">
+                          <a:avLst/>
+                        </a:prstGeom>
+                        <a:ln>
+                          <a:solidFill>
+                            <a:schemeClr val="tx1"/>
+                          </a:solidFill>
+                          <a:tailEnd type="arrow"/>
+                        </a:ln>
+                      </wps:spPr>
+                      <wps:style>
+                        <a:lnRef idx="1">
+                          <a:schemeClr val="accent1"/>
+                        </a:lnRef>
+                        <a:fillRef idx="0">
+                          <a:schemeClr val="accent1"/>
+                        </a:fillRef>
+                        <a:effectRef idx="0">
+                          <a:schemeClr val="accent1"/>
+                        </a:effectRef>
+                        <a:fontRef idx="minor">
+                          <a:schemeClr val="tx1"/>
+                        </a:fontRef>
+                      </wps:style>
+                      <wps:bodyPr/>
+                    </wps:wsp>
+                  </a:graphicData>
+                </a:graphic>
+                <wp14:sizeRelH relativeFrom="margin">
+                  <wp14:pctWidth>0</wp14:pctWidth>
+                </wp14:sizeRelH>
+                <wp14:sizeRelV relativeFrom="margin">
+                  <wp14:pctHeight>0</wp14:pctHeight>
+                </wp14:sizeRelV>
+              </wp:anchor>
+            </w:drawing>
+          </mc:Choice>
+          <mc:Fallback>
+            <w:pict>
+              <v:shape id="Straight Arrow Connector 57" o:spid="_x0000_s1026" type="#_x0000_t32" style="position:absolute;margin-left:315pt;margin-top:206.25pt;width:225pt;height:0;z-index:251702272;visibility:visible;mso-wrap-style:square;mso-width-percent:0;mso-height-percent:0;mso-wrap-distance-left:9pt;mso-wrap-distance-top:0;mso-wrap-distance-right:9pt;mso-wrap-distance-bottom:0;mso-position-horizontal:absolute;mso-position-horizontal-relative:text;mso-position-vertical:absolute;mso-position-vertical-relative:text;mso-width-percent:0;mso-height-percent:0;mso-width-relative:margin;mso-height-relative:margin" o:gfxdata="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" strokecolor="black [3213]">
+                <v:stroke endarrow="open"/>
+              </v:shape>
+            </w:pict>
+          </mc:Fallback>
+        </mc:AlternateContent>
+      </w:r>
+      <w:r>
+        <w:rPr>
+          <w:noProof/>
+          <w:lang w:eastAsia="en-GB"/>
+        </w:rPr>
+        <mc:AlternateContent>
+          <mc:Choice Requires="wpg">
+            <w:drawing>
+              <wp:anchor distT="0" distB="0" distL="114300" distR="114300" simplePos="0" relativeHeight="251693056" behindDoc="0" locked="0" layoutInCell="1" allowOverlap="1" wp14:anchorId="0092879C" wp14:editId="106922BF">
+                <wp:simplePos x="0" y="0"/>
+                <wp:positionH relativeFrom="column">
+                  <wp:posOffset>4991100</wp:posOffset>
+                </wp:positionH>
+                <wp:positionV relativeFrom="paragraph">
+                  <wp:posOffset>3200400</wp:posOffset>
+                </wp:positionV>
+                <wp:extent cx="1152525" cy="723900"/>
+                <wp:effectExtent l="0" t="0" r="28575" b="19050"/>
+                <wp:wrapNone/>
+                <wp:docPr id="43" name="Group 43"/>
+                <wp:cNvGraphicFramePr/>
+                <a:graphic xmlns:a="http://schemas.openxmlformats.org/drawingml/2006/main">
+                  <a:graphicData uri="http://schemas.microsoft.com/office/word/2010/wordprocessingGroup">
+                    <wpg:wgp>
+                      <wpg:cNvGrpSpPr/>
+                      <wpg:grpSpPr>
+                        <a:xfrm>
+                          <a:off x="0" y="0"/>
+                          <a:ext cx="1152525" cy="723900"/>
+                          <a:chOff x="0" y="0"/>
+                          <a:chExt cx="1152525" cy="723900"/>
+                        </a:xfrm>
+                      </wpg:grpSpPr>
+                      <wps:wsp>
+                        <wps:cNvPr id="44" name="Diamond 44"/>
+                        <wps:cNvSpPr/>
+                        <wps:spPr>
+                          <a:xfrm>
+                            <a:off x="0" y="0"/>
+                            <a:ext cx="1152525" cy="723900"/>
+                          </a:xfrm>
+                          <a:prstGeom prst="diamond">
+                            <a:avLst/>
+                          </a:prstGeom>
+                          <a:noFill/>
+                          <a:ln w="19050">
+                            <a:solidFill>
+                              <a:schemeClr val="tx1"/>
+                            </a:solidFill>
+                          </a:ln>
+                        </wps:spPr>
+                        <wps:style>
+                          <a:lnRef idx="2">
+                            <a:schemeClr val="accent1">
+                              <a:shade val="50000"/>
+                            </a:schemeClr>
+                          </a:lnRef>
+                          <a:fillRef idx="1">
+                            <a:schemeClr val="accent1"/>
+                          </a:fillRef>
+                          <a:effectRef idx="0">
+                            <a:schemeClr val="accent1"/>
+                          </a:effectRef>
+                          <a:fontRef idx="minor">
+                            <a:schemeClr val="lt1"/>
+                          </a:fontRef>
+                        </wps:style>
+                        <wps:bodyPr rot="0" spcFirstLastPara="0" vertOverflow="overflow" horzOverflow="overflow" vert="horz" wrap="square" lIns="91440" tIns="45720" rIns="91440" bIns="45720" numCol="1" spcCol="0" rtlCol="0" fromWordArt="0" anchor="ctr" anchorCtr="0" forceAA="0" compatLnSpc="1">
+                          <a:prstTxWarp prst="textNoShape">
+                            <a:avLst/>
+                          </a:prstTxWarp>
+                          <a:noAutofit/>
+                        </wps:bodyPr>
+                      </wps:wsp>
+                      <wps:wsp>
+                        <wps:cNvPr id="45" name="Text Box 45"/>
+                        <wps:cNvSpPr txBox="1"/>
+                        <wps:spPr>
+                          <a:xfrm>
+                            <a:off x="85725" y="219075"/>
+                            <a:ext cx="1000125" cy="314325"/>
+                          </a:xfrm>
+                          <a:prstGeom prst="rect">
+                            <a:avLst/>
+                          </a:prstGeom>
+                          <a:noFill/>
+                          <a:ln w="6350">
+                            <a:noFill/>
+                          </a:ln>
+                          <a:effectLst/>
+                        </wps:spPr>
+                        <wps:style>
+                          <a:lnRef idx="0">
+                            <a:schemeClr val="accent1"/>
+                          </a:lnRef>
+                          <a:fillRef idx="0">
+                            <a:schemeClr val="accent1"/>
+                          </a:fillRef>
+                          <a:effectRef idx="0">
+                            <a:schemeClr val="accent1"/>
+                          </a:effectRef>
+                          <a:fontRef idx="minor">
+                            <a:schemeClr val="dk1"/>
+                          </a:fontRef>
+                        </wps:style>
+                        <wps:txbx>
+                          <w:txbxContent>
+                            <w:p>
+                              <w:pPr>
+                                <w:jc w:val="center"/>
+                              </w:pPr>
+                              <w:r>
+                                <w:t>Upload</w:t>
+                              </w:r>
+                            </w:p>
+                            <w:p/>
+                          </w:txbxContent>
+                        </wps:txbx>
+                        <wps:bodyPr rot="0" spcFirstLastPara="0" vertOverflow="overflow" horzOverflow="overflow" vert="horz" wrap="square" lIns="91440" tIns="45720" rIns="91440" bIns="45720" numCol="1" spcCol="0" rtlCol="0" fromWordArt="0" anchor="ctr" anchorCtr="0" forceAA="0" compatLnSpc="1">
+                          <a:prstTxWarp prst="textNoShape">
+                            <a:avLst/>
+                          </a:prstTxWarp>
+                          <a:noAutofit/>
+                        </wps:bodyPr>
+                      </wps:wsp>
+                    </wpg:wgp>
+                  </a:graphicData>
+                </a:graphic>
+              </wp:anchor>
+            </w:drawing>
+          </mc:Choice>
+          <mc:Fallback>
+            <w:pict>
+              <v:group id="Group 43" o:spid="_x0000_s1073" style="position:absolute;margin-left:393pt;margin-top:252pt;width:90.75pt;height:57pt;z-index:251693056" coordsize="11525,7239" o:gfxdata="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">
+                <v:shape id="Diamond 44" o:spid="_x0000_s1074" type="#_x0000_t4" style="position:absolute;width:11525;height:7239;visibility:visible;mso-wrap-style:square;v-text-anchor:middle" o:gfxdata="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" filled="f" strokecolor="black [3213]" strokeweight="1.5pt"/>
+                <v:shape id="Text Box 45" o:spid="_x0000_s1075" type="#_x0000_t202" style="position:absolute;left:857;top:2190;width:10001;height:3144;visibility:visible;mso-wrap-style:square;v-text-anchor:middle" o:gfxdata="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" filled="f" stroked="f" strokeweight=".5pt">
+                  <v:textbox>
+                    <w:txbxContent>
+                      <w:p>
+                        <w:pPr>
+                          <w:jc w:val="center"/>
+                        </w:pPr>
+                        <w:r>
+                          <w:t>Upload</w:t>
+                        </w:r>
+                      </w:p>
+                      <w:p/>
+                    </w:txbxContent>
+                  </v:textbox>
                 </v:shape>
               </v:group>
             </w:pict>
@@ -2545,7 +2799,7 @@
   <w:style w:type="paragraph" w:default="1" w:styleId="Normal">
     <w:name w:val="Normal"/>
     <w:qFormat/>
-    <w:rsid w:val="008B1443"/>
+    <w:rsid w:val="00E32CFD"/>
   </w:style>
   <w:style w:type="character" w:default="1" w:styleId="DefaultParagraphFont">
     <w:name w:val="Default Paragraph Font"/>
@@ -2736,7 +2990,7 @@
   <w:style w:type="paragraph" w:default="1" w:styleId="Normal">
     <w:name w:val="Normal"/>
     <w:qFormat/>
-    <w:rsid w:val="008B1443"/>
+    <w:rsid w:val="00E32CFD"/>
   </w:style>
   <w:style w:type="character" w:default="1" w:styleId="DefaultParagraphFont">
     <w:name w:val="Default Paragraph Font"/>

</xml_diff>